<commit_message>
Atualização semanal de arquivos de Gestão Administrativa
</commit_message>
<xml_diff>
--- a/source/assets/content/administracao/modulo-01/Relatório - PDI.docx
+++ b/source/assets/content/administracao/modulo-01/Relatório - PDI.docx
@@ -13,9 +13,9 @@
         </w:rPr>
         <w:drawing>
           <wp:inline distT="0" distB="0" distL="0" distR="0">
-            <wp:extent cx="2170049" cy="540000"/>
-            <wp:effectExtent l="0" t="0" r="1905" b="0"/>
-            <wp:docPr id="1" name="Imagem 1" descr="D:\Instrutores\Hudson\Recursos\Artes\logo-cni-azul.png"/>
+            <wp:extent cx="2064303" cy="540000"/>
+            <wp:effectExtent l="0" t="0" r="0" b="0"/>
+            <wp:docPr id="4" name="Imagem 4" descr="D:\Instrutores\Hudson\Recursos\Artes\logo-cni-oficial.png"/>
             <wp:cNvGraphicFramePr>
               <a:graphicFrameLocks xmlns:a="http://schemas.openxmlformats.org/drawingml/2006/main" noChangeAspect="1"/>
             </wp:cNvGraphicFramePr>
@@ -23,7 +23,7 @@
               <a:graphicData uri="http://schemas.openxmlformats.org/drawingml/2006/picture">
                 <pic:pic xmlns:pic="http://schemas.openxmlformats.org/drawingml/2006/picture">
                   <pic:nvPicPr>
-                    <pic:cNvPr id="0" name="Picture 1" descr="D:\Instrutores\Hudson\Recursos\Artes\logo-cni-azul.png"/>
+                    <pic:cNvPr id="0" name="Picture 1" descr="D:\Instrutores\Hudson\Recursos\Artes\logo-cni-oficial.png"/>
                     <pic:cNvPicPr>
                       <a:picLocks noChangeAspect="1" noChangeArrowheads="1"/>
                     </pic:cNvPicPr>
@@ -44,7 +44,7 @@
                   <pic:spPr bwMode="auto">
                     <a:xfrm>
                       <a:off x="0" y="0"/>
-                      <a:ext cx="2170049" cy="540000"/>
+                      <a:ext cx="2064303" cy="540000"/>
                     </a:xfrm>
                     <a:prstGeom prst="rect">
                       <a:avLst/>
@@ -201,13 +201,37 @@
         <w:rPr>
           <w:b/>
         </w:rPr>
-        <w:t>Criação de um PDI</w:t>
+        <w:t xml:space="preserve">Criação de um </w:t>
       </w:r>
       <w:r>
         <w:rPr>
           <w:b/>
         </w:rPr>
-        <w:t xml:space="preserve"> para o Curso de Auxiliar Administrativo </w:t>
+        <w:t>PEP</w:t>
+      </w:r>
+      <w:r>
+        <w:rPr>
+          <w:b/>
+        </w:rPr>
+        <w:t xml:space="preserve"> para </w:t>
+      </w:r>
+      <w:r>
+        <w:rPr>
+          <w:b/>
+        </w:rPr>
+        <w:t>os alunos de um Curso Profissionalizante</w:t>
+      </w:r>
+      <w:r>
+        <w:rPr>
+          <w:b/>
+        </w:rPr>
+        <w:t xml:space="preserve"> em Administração</w:t>
+      </w:r>
+      <w:r>
+        <w:rPr>
+          <w:b/>
+        </w:rPr>
+        <w:t xml:space="preserve"> </w:t>
       </w:r>
     </w:p>
     <w:p>
@@ -342,10 +366,39 @@
         <w:rPr>
           <w:b/>
         </w:rPr>
-        <w:t xml:space="preserve">Criação de um PDI para o Curso de Auxiliar Administrativo </w:t>
-      </w:r>
-    </w:p>
-    <w:p/>
+        <w:t xml:space="preserve">Criação de um </w:t>
+      </w:r>
+      <w:r>
+        <w:rPr>
+          <w:b/>
+        </w:rPr>
+        <w:t>PEP</w:t>
+      </w:r>
+      <w:r>
+        <w:rPr>
+          <w:b/>
+        </w:rPr>
+        <w:t xml:space="preserve"> para </w:t>
+      </w:r>
+      <w:r>
+        <w:rPr>
+          <w:b/>
+        </w:rPr>
+        <w:t>os alunos de um Curso Profissionalizante</w:t>
+      </w:r>
+      <w:r>
+        <w:rPr>
+          <w:b/>
+        </w:rPr>
+        <w:t xml:space="preserve"> em Administração</w:t>
+      </w:r>
+      <w:r>
+        <w:rPr>
+          <w:b/>
+        </w:rPr>
+        <w:t xml:space="preserve"> </w:t>
+      </w:r>
+    </w:p>
     <w:p/>
     <w:p/>
     <w:p>
@@ -534,22 +587,29 @@
         <w:t>ministrado no CNI – Centro de Formação Profissional Unidade Centro/B H</w:t>
       </w:r>
       <w:r>
-        <w:t>, uma série de ferramentas, modelos e técnicas para o desenvolvimento e avaliação de</w:t>
-      </w:r>
-      <w:r>
-        <w:t xml:space="preserve"> um</w:t>
-      </w:r>
-      <w:r>
-        <w:t xml:space="preserve"> Plano de Desenvolvimento Individual (PDI) baseado no modelo de Planejamento Estratégico Pessoal (P</w:t>
-      </w:r>
-      <w:r>
-        <w:t xml:space="preserve">EP) do autor canadense Sam </w:t>
-      </w:r>
-      <w:proofErr w:type="spellStart"/>
-      <w:r>
-        <w:t>Koshy</w:t>
-      </w:r>
-      <w:proofErr w:type="spellEnd"/>
+        <w:t xml:space="preserve">, uma série de ferramentas, modelos e técnicas para </w:t>
+      </w:r>
+      <w:r>
+        <w:t>o desenvolvimento e avaliação do Planejamento Estratégico Pessoal</w:t>
+      </w:r>
+      <w:r>
+        <w:t xml:space="preserve"> </w:t>
+      </w:r>
+      <w:r>
+        <w:t xml:space="preserve">para os alunos </w:t>
+      </w:r>
+      <w:r>
+        <w:t>(</w:t>
+      </w:r>
+      <w:r>
+        <w:t>PEP</w:t>
+      </w:r>
+      <w:r>
+        <w:t xml:space="preserve">) baseado </w:t>
+      </w:r>
+      <w:r>
+        <w:t>em um modelo PEP descrito na literatura brasileira</w:t>
+      </w:r>
       <w:r>
         <w:t>.</w:t>
       </w:r>
@@ -586,29 +646,28 @@
         <w:t xml:space="preserve"> </w:t>
       </w:r>
       <w:r>
-        <w:t xml:space="preserve">Plano de Desenvolvimento Individual (PDI). </w:t>
-      </w:r>
-      <w:r>
-        <w:t xml:space="preserve">Modelo PEP de </w:t>
-      </w:r>
-      <w:proofErr w:type="spellStart"/>
-      <w:r>
-        <w:t>Koshy</w:t>
-      </w:r>
-      <w:proofErr w:type="spellEnd"/>
-      <w:r>
-        <w:t xml:space="preserve">. Administração. </w:t>
-      </w:r>
-      <w:proofErr w:type="spellStart"/>
-      <w:r>
-        <w:t>Auto-</w:t>
-      </w:r>
-      <w:r>
-        <w:t>conhecimento</w:t>
-      </w:r>
-      <w:proofErr w:type="spellEnd"/>
-      <w:r>
-        <w:t>. Planejamento.</w:t>
+        <w:t>Planejamento Estratégico Pessoal para os alunos (PEP)</w:t>
+      </w:r>
+      <w:r>
+        <w:t xml:space="preserve">. </w:t>
+      </w:r>
+      <w:r>
+        <w:t>Educação Profissionalizante.</w:t>
+      </w:r>
+      <w:r>
+        <w:t xml:space="preserve"> Administração. </w:t>
+      </w:r>
+      <w:r>
+        <w:t>Autoconhecimento</w:t>
+      </w:r>
+      <w:r>
+        <w:t>. Planejamento</w:t>
+      </w:r>
+      <w:r>
+        <w:t xml:space="preserve"> Pessoal</w:t>
+      </w:r>
+      <w:r>
+        <w:t>.</w:t>
       </w:r>
     </w:p>
     <w:p>
@@ -648,7 +707,11 @@
           <w:tab w:val="right" w:leader="dot" w:pos="9061"/>
         </w:tabs>
         <w:rPr>
-          <w:noProof/>
+          <w:rFonts w:asciiTheme="minorHAnsi" w:eastAsiaTheme="minorEastAsia" w:hAnsiTheme="minorHAnsi" w:cstheme="minorBidi"/>
+          <w:noProof/>
+          <w:sz w:val="22"/>
+          <w:szCs w:val="22"/>
+          <w:lang w:eastAsia="pt-BR"/>
         </w:rPr>
       </w:pPr>
       <w:r>
@@ -672,7 +735,7 @@
         </w:rPr>
         <w:fldChar w:fldCharType="separate"/>
       </w:r>
-      <w:hyperlink w:anchor="_Toc38639448" w:history="1">
+      <w:hyperlink w:anchor="_Toc38888620" w:history="1">
         <w:r>
           <w:rPr>
             <w:rStyle w:val="Hyperlink"/>
@@ -682,7 +745,11 @@
         </w:r>
         <w:r>
           <w:rPr>
+            <w:rFonts w:asciiTheme="minorHAnsi" w:eastAsiaTheme="minorEastAsia" w:hAnsiTheme="minorHAnsi" w:cstheme="minorBidi"/>
             <w:noProof/>
+            <w:sz w:val="22"/>
+            <w:szCs w:val="22"/>
+            <w:lang w:eastAsia="pt-BR"/>
           </w:rPr>
           <w:tab/>
         </w:r>
@@ -691,7 +758,7 @@
             <w:rStyle w:val="Hyperlink"/>
             <w:noProof/>
           </w:rPr>
-          <w:t>Introdução</w:t>
+          <w:t>INTRODUÇÃO</w:t>
         </w:r>
         <w:r>
           <w:rPr>
@@ -712,7 +779,7 @@
             <w:noProof/>
             <w:webHidden/>
           </w:rPr>
-          <w:instrText xml:space="preserve"> PAGEREF _Toc38639448 \h </w:instrText>
+          <w:instrText xml:space="preserve"> PAGEREF _Toc38888620 \h </w:instrText>
         </w:r>
         <w:r>
           <w:rPr>
@@ -732,7 +799,7 @@
             <w:noProof/>
             <w:webHidden/>
           </w:rPr>
-          <w:t>6</w:t>
+          <w:t>5</w:t>
         </w:r>
         <w:r>
           <w:rPr>
@@ -751,14 +818,17 @@
           <w:tab w:val="right" w:leader="dot" w:pos="9061"/>
         </w:tabs>
         <w:rPr>
-          <w:noProof/>
-        </w:rPr>
-      </w:pPr>
-      <w:hyperlink w:anchor="_Toc38639449" w:history="1">
+          <w:rFonts w:asciiTheme="minorHAnsi" w:eastAsiaTheme="minorEastAsia" w:hAnsiTheme="minorHAnsi" w:cstheme="minorBidi"/>
+          <w:noProof/>
+          <w:sz w:val="22"/>
+          <w:szCs w:val="22"/>
+          <w:lang w:eastAsia="pt-BR"/>
+        </w:rPr>
+      </w:pPr>
+      <w:hyperlink w:anchor="_Toc38888621" w:history="1">
         <w:r>
           <w:rPr>
             <w:rStyle w:val="Hyperlink"/>
-            <w:rFonts w:ascii="Times New Roman" w:hAnsi="Times New Roman" w:cs="Times New Roman"/>
             <w:noProof/>
             <w:snapToGrid w:val="0"/>
             <w:w w:val="0"/>
@@ -767,7 +837,11 @@
         </w:r>
         <w:r>
           <w:rPr>
+            <w:rFonts w:asciiTheme="minorHAnsi" w:eastAsiaTheme="minorEastAsia" w:hAnsiTheme="minorHAnsi" w:cstheme="minorBidi"/>
             <w:noProof/>
+            <w:sz w:val="22"/>
+            <w:szCs w:val="22"/>
+            <w:lang w:eastAsia="pt-BR"/>
           </w:rPr>
           <w:tab/>
         </w:r>
@@ -776,7 +850,7 @@
             <w:rStyle w:val="Hyperlink"/>
             <w:noProof/>
           </w:rPr>
-          <w:t>subtitulo</w:t>
+          <w:t>Planejamento Estratégico Empresarial e Pessoal</w:t>
         </w:r>
         <w:r>
           <w:rPr>
@@ -797,7 +871,7 @@
             <w:noProof/>
             <w:webHidden/>
           </w:rPr>
-          <w:instrText xml:space="preserve"> PAGEREF _Toc38639449 \h </w:instrText>
+          <w:instrText xml:space="preserve"> PAGEREF _Toc38888621 \h </w:instrText>
         </w:r>
         <w:r>
           <w:rPr>
@@ -817,7 +891,7 @@
             <w:noProof/>
             <w:webHidden/>
           </w:rPr>
-          <w:t>6</w:t>
+          <w:t>5</w:t>
         </w:r>
         <w:r>
           <w:rPr>
@@ -835,12 +909,18 @@
           <w:tab w:val="left" w:pos="880"/>
           <w:tab w:val="right" w:leader="dot" w:pos="9061"/>
         </w:tabs>
-      </w:pPr>
-      <w:hyperlink w:anchor="_Toc38639450" w:history="1">
+        <w:rPr>
+          <w:rFonts w:asciiTheme="minorHAnsi" w:eastAsiaTheme="minorEastAsia" w:hAnsiTheme="minorHAnsi" w:cstheme="minorBidi"/>
+          <w:noProof/>
+          <w:sz w:val="22"/>
+          <w:szCs w:val="22"/>
+          <w:lang w:eastAsia="pt-BR"/>
+        </w:rPr>
+      </w:pPr>
+      <w:hyperlink w:anchor="_Toc38888622" w:history="1">
         <w:r>
           <w:rPr>
             <w:rStyle w:val="Hyperlink"/>
-            <w:rFonts w:ascii="Times New Roman" w:hAnsi="Times New Roman" w:cs="Times New Roman"/>
             <w:noProof/>
             <w:snapToGrid w:val="0"/>
             <w:w w:val="0"/>
@@ -849,7 +929,11 @@
         </w:r>
         <w:r>
           <w:rPr>
+            <w:rFonts w:asciiTheme="minorHAnsi" w:eastAsiaTheme="minorEastAsia" w:hAnsiTheme="minorHAnsi" w:cstheme="minorBidi"/>
             <w:noProof/>
+            <w:sz w:val="22"/>
+            <w:szCs w:val="22"/>
+            <w:lang w:eastAsia="pt-BR"/>
           </w:rPr>
           <w:tab/>
         </w:r>
@@ -858,7 +942,7 @@
             <w:rStyle w:val="Hyperlink"/>
             <w:noProof/>
           </w:rPr>
-          <w:t>objetivo</w:t>
+          <w:t>OBJETIVOS</w:t>
         </w:r>
         <w:r>
           <w:rPr>
@@ -879,7 +963,7 @@
             <w:noProof/>
             <w:webHidden/>
           </w:rPr>
-          <w:instrText xml:space="preserve"> PAGEREF _Toc38639450 \h </w:instrText>
+          <w:instrText xml:space="preserve"> PAGEREF _Toc38888622 \h </w:instrText>
         </w:r>
         <w:r>
           <w:rPr>
@@ -909,6 +993,375 @@
           <w:fldChar w:fldCharType="end"/>
         </w:r>
       </w:hyperlink>
+    </w:p>
+    <w:p>
+      <w:pPr>
+        <w:pStyle w:val="Sumrio1"/>
+        <w:tabs>
+          <w:tab w:val="left" w:pos="440"/>
+          <w:tab w:val="right" w:leader="dot" w:pos="9061"/>
+        </w:tabs>
+        <w:rPr>
+          <w:rFonts w:asciiTheme="minorHAnsi" w:eastAsiaTheme="minorEastAsia" w:hAnsiTheme="minorHAnsi" w:cstheme="minorBidi"/>
+          <w:noProof/>
+          <w:sz w:val="22"/>
+          <w:szCs w:val="22"/>
+          <w:lang w:eastAsia="pt-BR"/>
+        </w:rPr>
+      </w:pPr>
+      <w:hyperlink w:anchor="_Toc38888623" w:history="1">
+        <w:r>
+          <w:rPr>
+            <w:rStyle w:val="Hyperlink"/>
+            <w:noProof/>
+          </w:rPr>
+          <w:t>2</w:t>
+        </w:r>
+        <w:r>
+          <w:rPr>
+            <w:rFonts w:asciiTheme="minorHAnsi" w:eastAsiaTheme="minorEastAsia" w:hAnsiTheme="minorHAnsi" w:cstheme="minorBidi"/>
+            <w:noProof/>
+            <w:sz w:val="22"/>
+            <w:szCs w:val="22"/>
+            <w:lang w:eastAsia="pt-BR"/>
+          </w:rPr>
+          <w:tab/>
+        </w:r>
+        <w:r>
+          <w:rPr>
+            <w:rStyle w:val="Hyperlink"/>
+            <w:noProof/>
+          </w:rPr>
+          <w:t>METODOLOGIA</w:t>
+        </w:r>
+        <w:r>
+          <w:rPr>
+            <w:noProof/>
+            <w:webHidden/>
+          </w:rPr>
+          <w:tab/>
+        </w:r>
+        <w:r>
+          <w:rPr>
+            <w:noProof/>
+            <w:webHidden/>
+          </w:rPr>
+          <w:fldChar w:fldCharType="begin"/>
+        </w:r>
+        <w:r>
+          <w:rPr>
+            <w:noProof/>
+            <w:webHidden/>
+          </w:rPr>
+          <w:instrText xml:space="preserve"> PAGEREF _Toc38888623 \h </w:instrText>
+        </w:r>
+        <w:r>
+          <w:rPr>
+            <w:noProof/>
+            <w:webHidden/>
+          </w:rPr>
+        </w:r>
+        <w:r>
+          <w:rPr>
+            <w:noProof/>
+            <w:webHidden/>
+          </w:rPr>
+          <w:fldChar w:fldCharType="separate"/>
+        </w:r>
+        <w:r>
+          <w:rPr>
+            <w:noProof/>
+            <w:webHidden/>
+          </w:rPr>
+          <w:t>9</w:t>
+        </w:r>
+        <w:r>
+          <w:rPr>
+            <w:noProof/>
+            <w:webHidden/>
+          </w:rPr>
+          <w:fldChar w:fldCharType="end"/>
+        </w:r>
+      </w:hyperlink>
+    </w:p>
+    <w:p>
+      <w:pPr>
+        <w:pStyle w:val="Sumrio1"/>
+        <w:tabs>
+          <w:tab w:val="left" w:pos="440"/>
+          <w:tab w:val="right" w:leader="dot" w:pos="9061"/>
+        </w:tabs>
+        <w:rPr>
+          <w:rFonts w:asciiTheme="minorHAnsi" w:eastAsiaTheme="minorEastAsia" w:hAnsiTheme="minorHAnsi" w:cstheme="minorBidi"/>
+          <w:noProof/>
+          <w:sz w:val="22"/>
+          <w:szCs w:val="22"/>
+          <w:lang w:eastAsia="pt-BR"/>
+        </w:rPr>
+      </w:pPr>
+      <w:hyperlink w:anchor="_Toc38888624" w:history="1">
+        <w:r>
+          <w:rPr>
+            <w:rStyle w:val="Hyperlink"/>
+            <w:noProof/>
+          </w:rPr>
+          <w:t>3</w:t>
+        </w:r>
+        <w:r>
+          <w:rPr>
+            <w:rFonts w:asciiTheme="minorHAnsi" w:eastAsiaTheme="minorEastAsia" w:hAnsiTheme="minorHAnsi" w:cstheme="minorBidi"/>
+            <w:noProof/>
+            <w:sz w:val="22"/>
+            <w:szCs w:val="22"/>
+            <w:lang w:eastAsia="pt-BR"/>
+          </w:rPr>
+          <w:tab/>
+        </w:r>
+        <w:r>
+          <w:rPr>
+            <w:rStyle w:val="Hyperlink"/>
+            <w:noProof/>
+          </w:rPr>
+          <w:t>RESULTADOS E DISCUSSÕES</w:t>
+        </w:r>
+        <w:r>
+          <w:rPr>
+            <w:noProof/>
+            <w:webHidden/>
+          </w:rPr>
+          <w:tab/>
+        </w:r>
+        <w:r>
+          <w:rPr>
+            <w:noProof/>
+            <w:webHidden/>
+          </w:rPr>
+          <w:fldChar w:fldCharType="begin"/>
+        </w:r>
+        <w:r>
+          <w:rPr>
+            <w:noProof/>
+            <w:webHidden/>
+          </w:rPr>
+          <w:instrText xml:space="preserve"> PAGEREF _Toc38888624 \h </w:instrText>
+        </w:r>
+        <w:r>
+          <w:rPr>
+            <w:noProof/>
+            <w:webHidden/>
+          </w:rPr>
+        </w:r>
+        <w:r>
+          <w:rPr>
+            <w:noProof/>
+            <w:webHidden/>
+          </w:rPr>
+          <w:fldChar w:fldCharType="separate"/>
+        </w:r>
+        <w:r>
+          <w:rPr>
+            <w:noProof/>
+            <w:webHidden/>
+          </w:rPr>
+          <w:t>10</w:t>
+        </w:r>
+        <w:r>
+          <w:rPr>
+            <w:noProof/>
+            <w:webHidden/>
+          </w:rPr>
+          <w:fldChar w:fldCharType="end"/>
+        </w:r>
+      </w:hyperlink>
+    </w:p>
+    <w:p>
+      <w:pPr>
+        <w:pStyle w:val="Sumrio1"/>
+        <w:tabs>
+          <w:tab w:val="left" w:pos="440"/>
+          <w:tab w:val="right" w:leader="dot" w:pos="9061"/>
+        </w:tabs>
+        <w:rPr>
+          <w:rFonts w:asciiTheme="minorHAnsi" w:eastAsiaTheme="minorEastAsia" w:hAnsiTheme="minorHAnsi" w:cstheme="minorBidi"/>
+          <w:noProof/>
+          <w:sz w:val="22"/>
+          <w:szCs w:val="22"/>
+          <w:lang w:eastAsia="pt-BR"/>
+        </w:rPr>
+      </w:pPr>
+      <w:hyperlink w:anchor="_Toc38888625" w:history="1">
+        <w:r>
+          <w:rPr>
+            <w:rStyle w:val="Hyperlink"/>
+            <w:noProof/>
+          </w:rPr>
+          <w:t>4</w:t>
+        </w:r>
+        <w:r>
+          <w:rPr>
+            <w:rFonts w:asciiTheme="minorHAnsi" w:eastAsiaTheme="minorEastAsia" w:hAnsiTheme="minorHAnsi" w:cstheme="minorBidi"/>
+            <w:noProof/>
+            <w:sz w:val="22"/>
+            <w:szCs w:val="22"/>
+            <w:lang w:eastAsia="pt-BR"/>
+          </w:rPr>
+          <w:tab/>
+        </w:r>
+        <w:r>
+          <w:rPr>
+            <w:rStyle w:val="Hyperlink"/>
+            <w:noProof/>
+          </w:rPr>
+          <w:t>CONCLUSÃO</w:t>
+        </w:r>
+        <w:r>
+          <w:rPr>
+            <w:noProof/>
+            <w:webHidden/>
+          </w:rPr>
+          <w:tab/>
+        </w:r>
+        <w:r>
+          <w:rPr>
+            <w:noProof/>
+            <w:webHidden/>
+          </w:rPr>
+          <w:fldChar w:fldCharType="begin"/>
+        </w:r>
+        <w:r>
+          <w:rPr>
+            <w:noProof/>
+            <w:webHidden/>
+          </w:rPr>
+          <w:instrText xml:space="preserve"> PAGEREF _Toc38888625 \h </w:instrText>
+        </w:r>
+        <w:r>
+          <w:rPr>
+            <w:noProof/>
+            <w:webHidden/>
+          </w:rPr>
+        </w:r>
+        <w:r>
+          <w:rPr>
+            <w:noProof/>
+            <w:webHidden/>
+          </w:rPr>
+          <w:fldChar w:fldCharType="separate"/>
+        </w:r>
+        <w:r>
+          <w:rPr>
+            <w:noProof/>
+            <w:webHidden/>
+          </w:rPr>
+          <w:t>11</w:t>
+        </w:r>
+        <w:r>
+          <w:rPr>
+            <w:noProof/>
+            <w:webHidden/>
+          </w:rPr>
+          <w:fldChar w:fldCharType="end"/>
+        </w:r>
+      </w:hyperlink>
+    </w:p>
+    <w:p>
+      <w:pPr>
+        <w:pStyle w:val="Sumrio1"/>
+        <w:tabs>
+          <w:tab w:val="left" w:pos="440"/>
+          <w:tab w:val="right" w:leader="dot" w:pos="9061"/>
+        </w:tabs>
+        <w:rPr>
+          <w:rFonts w:asciiTheme="minorHAnsi" w:eastAsiaTheme="minorEastAsia" w:hAnsiTheme="minorHAnsi" w:cstheme="minorBidi"/>
+          <w:noProof/>
+          <w:sz w:val="22"/>
+          <w:szCs w:val="22"/>
+          <w:lang w:eastAsia="pt-BR"/>
+        </w:rPr>
+      </w:pPr>
+      <w:hyperlink w:anchor="_Toc38888626" w:history="1">
+        <w:r>
+          <w:rPr>
+            <w:rStyle w:val="Hyperlink"/>
+            <w:noProof/>
+          </w:rPr>
+          <w:t>5</w:t>
+        </w:r>
+        <w:r>
+          <w:rPr>
+            <w:rFonts w:asciiTheme="minorHAnsi" w:eastAsiaTheme="minorEastAsia" w:hAnsiTheme="minorHAnsi" w:cstheme="minorBidi"/>
+            <w:noProof/>
+            <w:sz w:val="22"/>
+            <w:szCs w:val="22"/>
+            <w:lang w:eastAsia="pt-BR"/>
+          </w:rPr>
+          <w:tab/>
+        </w:r>
+        <w:r>
+          <w:rPr>
+            <w:rStyle w:val="Hyperlink"/>
+            <w:noProof/>
+          </w:rPr>
+          <w:t>REFERÊNCIAS BIBLIOGRÁFICAS</w:t>
+        </w:r>
+        <w:r>
+          <w:rPr>
+            <w:noProof/>
+            <w:webHidden/>
+          </w:rPr>
+          <w:tab/>
+        </w:r>
+        <w:r>
+          <w:rPr>
+            <w:noProof/>
+            <w:webHidden/>
+          </w:rPr>
+          <w:fldChar w:fldCharType="begin"/>
+        </w:r>
+        <w:r>
+          <w:rPr>
+            <w:noProof/>
+            <w:webHidden/>
+          </w:rPr>
+          <w:instrText xml:space="preserve"> PAGEREF _Toc38888626 \h </w:instrText>
+        </w:r>
+        <w:r>
+          <w:rPr>
+            <w:noProof/>
+            <w:webHidden/>
+          </w:rPr>
+        </w:r>
+        <w:r>
+          <w:rPr>
+            <w:noProof/>
+            <w:webHidden/>
+          </w:rPr>
+          <w:fldChar w:fldCharType="separate"/>
+        </w:r>
+        <w:r>
+          <w:rPr>
+            <w:noProof/>
+            <w:webHidden/>
+          </w:rPr>
+          <w:t>12</w:t>
+        </w:r>
+        <w:r>
+          <w:rPr>
+            <w:noProof/>
+            <w:webHidden/>
+          </w:rPr>
+          <w:fldChar w:fldCharType="end"/>
+        </w:r>
+      </w:hyperlink>
+    </w:p>
+    <w:p>
+      <w:pPr>
+        <w:pStyle w:val="Sumrio2"/>
+        <w:tabs>
+          <w:tab w:val="left" w:pos="880"/>
+          <w:tab w:val="right" w:leader="dot" w:pos="9061"/>
+        </w:tabs>
+      </w:pPr>
       <w:r>
         <w:rPr>
           <w:b/>
@@ -925,7 +1378,7 @@
       <w:bookmarkStart w:id="1" w:name="_Toc125374507"/>
       <w:bookmarkStart w:id="2" w:name="_Toc156754356"/>
       <w:bookmarkStart w:id="3" w:name="_Toc272524077"/>
-      <w:bookmarkStart w:id="4" w:name="_Toc38639448"/>
+      <w:bookmarkStart w:id="4" w:name="_Toc38888620"/>
       <w:r>
         <w:lastRenderedPageBreak/>
         <w:t>INTRODUÇÃO</w:t>
@@ -1154,10 +1607,10 @@
         <w:t xml:space="preserve"> iniciado no 1º Semestre de 2020</w:t>
       </w:r>
       <w:r>
-        <w:t>, consistiu na criação de um Plano de Desenvolvimento Individual</w:t>
-      </w:r>
-      <w:r>
-        <w:t xml:space="preserve"> - PDI</w:t>
+        <w:t xml:space="preserve">, consistiu na criação de um </w:t>
+      </w:r>
+      <w:r>
+        <w:t>Planejamento Estratégico Pessoal (PEP)</w:t>
       </w:r>
       <w:r>
         <w:t>.</w:t>
@@ -1170,12 +1623,14 @@
       <w:r>
         <w:tab/>
       </w:r>
+      <w:bookmarkStart w:id="5" w:name="_Toc38888621"/>
       <w:r>
         <w:t xml:space="preserve">Planejamento Estratégico Empresarial </w:t>
       </w:r>
       <w:r>
         <w:t>e Pessoal</w:t>
       </w:r>
+      <w:bookmarkEnd w:id="5"/>
     </w:p>
     <w:p>
       <w:pPr>
@@ -1347,7 +1802,19 @@
         <w:rPr>
           <w:noProof/>
         </w:rPr>
-        <w:t>necessidade das empresas renovarem suas tecnologias de produção bem como reorganizar os ambientes e relações de trabalho (GASPAR, 2015)</w:t>
+        <w:t>necessidade das empresas renovarem suas tecnologias de produção</w:t>
+      </w:r>
+      <w:r>
+        <w:rPr>
+          <w:noProof/>
+        </w:rPr>
+        <w:t>,</w:t>
+      </w:r>
+      <w:r>
+        <w:rPr>
+          <w:noProof/>
+        </w:rPr>
+        <w:t xml:space="preserve"> bem como reorganizar os ambientes e relações de trabalho (GASPAR, 2015)</w:t>
       </w:r>
       <w:r>
         <w:rPr>
@@ -1409,6 +1876,12 @@
         <w:rPr>
           <w:noProof/>
         </w:rPr>
+        <w:t xml:space="preserve"> </w:t>
+      </w:r>
+      <w:r>
+        <w:rPr>
+          <w:noProof/>
+        </w:rPr>
         <w:t>do</w:t>
       </w:r>
       <w:r>
@@ -1485,7 +1958,31 @@
         <w:rPr>
           <w:noProof/>
         </w:rPr>
-        <w:t>No entanto, apesar das indiscutíveis vantagens competivias do planejamento estratégico (PE), a preocupação com o capital humano tende historicamente a ser deixada em segundo plano (VANDERLEY, 2001; AUGUSTIN, 2008).</w:t>
+        <w:t xml:space="preserve">No entanto, apesar das </w:t>
+      </w:r>
+      <w:r>
+        <w:rPr>
+          <w:noProof/>
+        </w:rPr>
+        <w:t xml:space="preserve">vantagens </w:t>
+      </w:r>
+      <w:r>
+        <w:rPr>
+          <w:noProof/>
+        </w:rPr>
+        <w:t>do planejamento estratégico (PE)</w:t>
+      </w:r>
+      <w:r>
+        <w:rPr>
+          <w:noProof/>
+        </w:rPr>
+        <w:t xml:space="preserve"> para as empresas</w:t>
+      </w:r>
+      <w:r>
+        <w:rPr>
+          <w:noProof/>
+        </w:rPr>
+        <w:t>, a preocupação com o capital humano tende historicamente a ser deixada em segundo plano (VANDERLEY, 2001; AUGUSTIN, 2008).</w:t>
       </w:r>
     </w:p>
     <w:p>
@@ -1548,7 +2045,7 @@
         <w:rPr>
           <w:noProof/>
         </w:rPr>
-        <w:t xml:space="preserve">, 2013), a </w:t>
+        <w:t xml:space="preserve">, 2013), </w:t>
       </w:r>
       <w:r>
         <w:rPr>
@@ -1572,13 +2069,7 @@
         <w:rPr>
           <w:noProof/>
         </w:rPr>
-        <w:t xml:space="preserve">vem sido descritos na literatura do tema </w:t>
-      </w:r>
-      <w:r>
-        <w:rPr>
-          <w:noProof/>
-        </w:rPr>
-        <w:t>(AUGUSTIN, 2008).</w:t>
+        <w:t>vem sido descritos na literatura do tema (AUGUSTIN, 2008).</w:t>
       </w:r>
     </w:p>
     <w:p>
@@ -1660,15 +2151,7 @@
         <w:rPr>
           <w:noProof/>
         </w:rPr>
-        <w:t>Complementa</w:t>
-      </w:r>
-      <w:bookmarkStart w:id="5" w:name="_GoBack"/>
-      <w:bookmarkEnd w:id="5"/>
-      <w:r>
-        <w:rPr>
-          <w:noProof/>
-        </w:rPr>
-        <w:t>ndo o exposto pelo autor, ESTRADA, NETO e AUGUSTIN (2011) ponderam:</w:t>
+        <w:t>Complementando o exposto pelo autor, ESTRADA, NETO e AUGUSTIN (2011) ponderam:</w:t>
       </w:r>
     </w:p>
     <w:p>
@@ -1787,17 +2270,55 @@
     <w:p>
       <w:pPr>
         <w:pStyle w:val="SemEspaamento"/>
-        <w:ind w:firstLine="0"/>
-        <w:rPr>
-          <w:noProof/>
-        </w:rPr>
-      </w:pPr>
-      <w:r>
-        <w:rPr>
-          <w:noProof/>
-        </w:rPr>
+        <w:rPr>
+          <w:noProof/>
+        </w:rPr>
+      </w:pPr>
+      <w:r>
         <w:lastRenderedPageBreak/>
-        <w:t>e outras informações necessárias à sua compreensão (se houver). A ilustração deve ser citada no texto e inserida o mais próximo possível do texto a que se refere. (ASSOCIAÇÃO BRASILEIRA DE NORMAS TECNICAS, 2011, p. 11).</w:t>
+        <w:t xml:space="preserve">Os principais modelos de PEP descritos na literatura </w:t>
+      </w:r>
+      <w:r>
+        <w:rPr>
+          <w:noProof/>
+        </w:rPr>
+        <w:t>apresentam</w:t>
+      </w:r>
+      <w:r>
+        <w:rPr>
+          <w:noProof/>
+        </w:rPr>
+        <w:t xml:space="preserve">, conforme ESTRADA, NETO e AUGUSTIN (2011, p. 126) lacunas </w:t>
+      </w:r>
+      <w:r>
+        <w:rPr>
+          <w:noProof/>
+        </w:rPr>
+        <w:t>relacionadas à abrang</w:t>
+      </w:r>
+      <w:r>
+        <w:rPr>
+          <w:noProof/>
+        </w:rPr>
+        <w:t>ência dos mesmose e falta</w:t>
+      </w:r>
+      <w:r>
+        <w:rPr>
+          <w:noProof/>
+        </w:rPr>
+        <w:t xml:space="preserve"> de maiores detalhes </w:t>
+      </w:r>
+      <w:r>
+        <w:rPr>
+          <w:noProof/>
+        </w:rPr>
+        <w:t>descritivos sobre seus elementos internos. Os mesmos autores apresentam uma nova proposta de modelo composta por cinco planejamentos específicos</w:t>
+      </w:r>
+      <w:r>
+        <w:rPr>
+          <w:noProof/>
+        </w:rPr>
+        <w:t>: individual; profissional; familiar; de negócios pessoais, e de participação social.</w:t>
       </w:r>
     </w:p>
     <w:p>
@@ -1811,200 +2332,385 @@
         <w:rPr>
           <w:noProof/>
         </w:rPr>
-        <w:t>questionamentos a respeito de seu modo de vida, princípios, fatores de sucesso</w:t>
+        <w:t xml:space="preserve">O </w:t>
+      </w:r>
+      <w:r>
+        <w:rPr>
+          <w:noProof/>
+        </w:rPr>
+        <w:t xml:space="preserve">modelo de </w:t>
+      </w:r>
+      <w:r>
+        <w:rPr>
+          <w:noProof/>
+        </w:rPr>
+        <w:t>PEP</w:t>
+      </w:r>
+      <w:r>
+        <w:rPr>
+          <w:noProof/>
+        </w:rPr>
+        <w:t xml:space="preserve"> </w:t>
+      </w:r>
+      <w:r>
+        <w:rPr>
+          <w:noProof/>
+        </w:rPr>
+        <w:t xml:space="preserve">descrito pelos autores </w:t>
+      </w:r>
+      <w:r>
+        <w:rPr>
+          <w:noProof/>
+        </w:rPr>
+        <w:t>busca</w:t>
+      </w:r>
+      <w:r>
+        <w:rPr>
+          <w:noProof/>
+        </w:rPr>
+        <w:t>, de acordo com os mesmos</w:t>
+      </w:r>
+      <w:r>
+        <w:rPr>
+          <w:noProof/>
+        </w:rPr>
+        <w:t>:</w:t>
+      </w:r>
+      <w:r>
+        <w:rPr>
+          <w:noProof/>
+        </w:rPr>
+        <w:t xml:space="preserve"> </w:t>
       </w:r>
     </w:p>
     <w:p>
       <w:pPr>
         <w:pStyle w:val="SemEspaamento"/>
-        <w:rPr>
-          <w:noProof/>
-        </w:rPr>
-      </w:pPr>
-      <w:r>
-        <w:rPr>
-          <w:noProof/>
-        </w:rPr>
-        <w:t>e fracasso e de suas competências, que poderão dar origem a uma</w:t>
+        <w:ind w:left="2268"/>
+        <w:rPr>
+          <w:noProof/>
+          <w:sz w:val="20"/>
+          <w:szCs w:val="20"/>
+        </w:rPr>
+      </w:pPr>
+      <w:r>
+        <w:rPr>
+          <w:noProof/>
+          <w:sz w:val="20"/>
+          <w:szCs w:val="20"/>
+        </w:rPr>
+        <w:t xml:space="preserve">(...) </w:t>
+      </w:r>
+      <w:r>
+        <w:rPr>
+          <w:noProof/>
+          <w:sz w:val="20"/>
+          <w:szCs w:val="20"/>
+        </w:rPr>
+        <w:t>determinar as diretrizes básicas que nortearão o projeto de vida do indivíduo, proporcionando autoconhecimento, organização, administração do tempo e estabelecimento de objetivos pessoais.</w:t>
+      </w:r>
+      <w:r>
+        <w:t xml:space="preserve"> </w:t>
+      </w:r>
+      <w:r>
+        <w:rPr>
+          <w:noProof/>
+          <w:sz w:val="20"/>
+          <w:szCs w:val="20"/>
+        </w:rPr>
+        <w:t>A ela</w:t>
+      </w:r>
+      <w:r>
+        <w:rPr>
+          <w:noProof/>
+          <w:sz w:val="20"/>
+          <w:szCs w:val="20"/>
+        </w:rPr>
+        <w:t xml:space="preserve">boração do planejamento fornece </w:t>
+      </w:r>
+      <w:r>
+        <w:rPr>
+          <w:noProof/>
+          <w:sz w:val="20"/>
+          <w:szCs w:val="20"/>
+        </w:rPr>
+        <w:t>uma clara visão de onde o indivíduo encontr</w:t>
+      </w:r>
+      <w:r>
+        <w:rPr>
+          <w:noProof/>
+          <w:sz w:val="20"/>
+          <w:szCs w:val="20"/>
+        </w:rPr>
+        <w:t xml:space="preserve">a-se hoje, onde ele deseja </w:t>
+      </w:r>
+      <w:r>
+        <w:rPr>
+          <w:noProof/>
+          <w:sz w:val="20"/>
+          <w:szCs w:val="20"/>
+        </w:rPr>
+        <w:t>chegar e o que é necessário fazer para alcançar o planejado.</w:t>
+      </w:r>
+      <w:r>
+        <w:rPr>
+          <w:rFonts w:eastAsia="Calibri"/>
+          <w:iCs/>
+          <w:sz w:val="20"/>
+          <w:szCs w:val="22"/>
+          <w:lang w:eastAsia="pt-BR"/>
+        </w:rPr>
+        <w:t xml:space="preserve"> </w:t>
+      </w:r>
+      <w:r>
+        <w:rPr>
+          <w:rFonts w:eastAsia="Calibri"/>
+          <w:iCs/>
+          <w:sz w:val="20"/>
+          <w:szCs w:val="22"/>
+          <w:lang w:eastAsia="pt-BR"/>
+        </w:rPr>
+        <w:t>(ESTRADA, NETO e AUGUSTIN, 2011, p. 127)</w:t>
       </w:r>
     </w:p>
     <w:p>
       <w:pPr>
         <w:pStyle w:val="SemEspaamento"/>
-        <w:rPr>
-          <w:noProof/>
-        </w:rPr>
-      </w:pPr>
-      <w:r>
-        <w:rPr>
-          <w:noProof/>
-        </w:rPr>
-        <w:t>vantagem competitiva</w:t>
-      </w:r>
-    </w:p>
-    <w:p>
-      <w:pPr>
-        <w:rPr>
-          <w:noProof/>
-        </w:rPr>
-      </w:pPr>
-      <w:r>
-        <w:rPr>
-          <w:noProof/>
-        </w:rPr>
-        <w:t>e renovações tecnologias de produção e organização do trabalaho</w:t>
-      </w:r>
-    </w:p>
-    <w:p>
-      <w:pPr>
-        <w:ind w:firstLine="576"/>
-        <w:rPr>
-          <w:noProof/>
-        </w:rPr>
-      </w:pPr>
-      <w:proofErr w:type="gramStart"/>
-      <w:r>
-        <w:t>consigo</w:t>
-      </w:r>
-      <w:proofErr w:type="gramEnd"/>
-      <w:r>
-        <w:t xml:space="preserve"> a necessidade de as empresas renovarem tecnologias de produção e de organização do trabalho, objetivando eficiência e redução de custos.</w:t>
-      </w:r>
-    </w:p>
-    <w:p>
-      <w:pPr>
-        <w:rPr>
-          <w:noProof/>
-        </w:rPr>
-      </w:pPr>
-      <w:r>
-        <w:rPr>
-          <w:noProof/>
-        </w:rPr>
-        <w:t xml:space="preserve">A introdução deve responder a seguinte pergunta: por que este trabalho esta sendo realizado? Ele deve conter uma revisão de literatura suficiente para justificar o trabalho e situar o leitor ao tema e ao problema. A revisão bibliográfica não é um capítulo obrigatório para o estilo ABNT. Quando opta-se por não fazer o capítulo de revisão bibliográfica, se deve ter uma breve revisão para introduzir o assunto dentro da introdução. </w:t>
-      </w:r>
-    </w:p>
-    <w:p>
-      <w:pPr>
-        <w:rPr>
-          <w:noProof/>
-        </w:rPr>
-      </w:pPr>
-      <w:r>
-        <w:rPr>
-          <w:noProof/>
-        </w:rPr>
-        <w:t>Cuidado com a prolixidade!</w:t>
-      </w:r>
-    </w:p>
-    <w:p>
-      <w:pPr>
-        <w:pStyle w:val="Ttulo2"/>
-      </w:pPr>
-      <w:bookmarkStart w:id="6" w:name="_Toc124080446"/>
-      <w:bookmarkStart w:id="7" w:name="_Toc125374508"/>
-      <w:bookmarkStart w:id="8" w:name="_Toc156754357"/>
-      <w:bookmarkStart w:id="9" w:name="_Toc272524079"/>
-      <w:bookmarkStart w:id="10" w:name="_Toc38639450"/>
-      <w:r>
-        <w:t>objetivo</w:t>
+      </w:pPr>
+      <w:r>
+        <w:t xml:space="preserve">Considerando </w:t>
+      </w:r>
+      <w:r>
+        <w:t>o papel social da educação como processo de desenvolvimento e preparo do educando para o exercício da cidadania e qualificação profissional</w:t>
+      </w:r>
+      <w:r>
+        <w:t xml:space="preserve"> (BRASIL, 1996)</w:t>
+      </w:r>
+      <w:r>
+        <w:t xml:space="preserve">, </w:t>
+      </w:r>
+      <w:r>
+        <w:t xml:space="preserve">em especial no contexto dos cursos </w:t>
+      </w:r>
+      <w:r>
+        <w:t xml:space="preserve">profissionalizantes </w:t>
+      </w:r>
+      <w:r>
+        <w:t>(BRASIL, 2004)</w:t>
+      </w:r>
+      <w:r>
+        <w:t xml:space="preserve">, buscou-se desenvolver neste projeto o Planejamento Estratégico Pessoal </w:t>
+      </w:r>
+      <w:r>
+        <w:t xml:space="preserve">dos alunos do curso de Auxiliar Administrativo, utilizando como base o modelo de </w:t>
+      </w:r>
+      <w:r>
+        <w:t>Estrada, Neto e Augustin.</w:t>
+      </w:r>
+    </w:p>
+    <w:p>
+      <w:pPr>
+        <w:pStyle w:val="Subttulo"/>
+      </w:pPr>
+      <w:r>
+        <w:tab/>
+      </w:r>
+      <w:bookmarkStart w:id="6" w:name="_Toc38888622"/>
+      <w:r>
+        <w:t>OBJETIVOS</w:t>
       </w:r>
       <w:bookmarkEnd w:id="6"/>
-      <w:bookmarkEnd w:id="7"/>
-      <w:bookmarkEnd w:id="8"/>
-      <w:bookmarkEnd w:id="9"/>
-      <w:bookmarkEnd w:id="10"/>
-      <w:r>
-        <w:t>S</w:t>
-      </w:r>
-    </w:p>
-    <w:p>
-      <w:r>
-        <w:t>As últimas linhas devem conter os objetivos enumerados que serão respondidos na conclusão.</w:t>
-      </w:r>
-    </w:p>
-    <w:p>
-      <w:proofErr w:type="spellStart"/>
-      <w:r>
-        <w:t>Ex</w:t>
-      </w:r>
-      <w:proofErr w:type="spellEnd"/>
-      <w:r>
-        <w:t>:</w:t>
-      </w:r>
-      <w:r>
-        <w:tab/>
-      </w:r>
-    </w:p>
-    <w:p>
-      <w:r>
-        <w:t>Este trabalho objetiva avaliar:</w:t>
-      </w:r>
-    </w:p>
-    <w:p>
-      <w:pPr>
+    </w:p>
+    <w:p>
+      <w:pPr>
+        <w:pStyle w:val="SemEspaamento"/>
+      </w:pPr>
+      <w:r>
+        <w:t xml:space="preserve">Em vista do apresentado, </w:t>
+      </w:r>
+      <w:r>
+        <w:t>definiu-se os</w:t>
+      </w:r>
+      <w:r>
+        <w:t xml:space="preserve"> objetivos</w:t>
+      </w:r>
+      <w:r>
+        <w:t xml:space="preserve"> gerais</w:t>
+      </w:r>
+      <w:r>
+        <w:t xml:space="preserve"> deste TCM:</w:t>
+      </w:r>
+    </w:p>
+    <w:p>
+      <w:pPr>
+        <w:pStyle w:val="PargrafodaLista"/>
         <w:numPr>
           <w:ilvl w:val="0"/>
-          <w:numId w:val="3"/>
+          <w:numId w:val="5"/>
         </w:numPr>
-        <w:spacing w:after="0"/>
-      </w:pPr>
-      <w:r>
-        <w:rPr>
-          <w:noProof/>
-        </w:rPr>
-        <w:t xml:space="preserve">a diferença do comportamento mecânico de tendões solidarizados e não solidarizados e a carga máxima suportada quando fixados com dois pinos transversos; </w:t>
-      </w:r>
-    </w:p>
-    <w:p>
-      <w:pPr>
+      </w:pPr>
+      <w:r>
+        <w:t>Capacitar os alunos nos aspectos técnicos das práticas administrativas, habilidades interpessoais e de liderança, organização, criatividade e interesse por tarefas de cunho administrativo e social.</w:t>
+      </w:r>
+    </w:p>
+    <w:p>
+      <w:pPr>
+        <w:pStyle w:val="PargrafodaLista"/>
         <w:numPr>
           <w:ilvl w:val="0"/>
-          <w:numId w:val="3"/>
+          <w:numId w:val="5"/>
         </w:numPr>
-        <w:spacing w:after="0"/>
-      </w:pPr>
-      <w:r>
-        <w:rPr>
-          <w:noProof/>
-        </w:rPr>
-        <w:t xml:space="preserve">analisar, durante o teste dos tendões, se eles se comportam de maneira independente ou como um único corpo de prova; </w:t>
-      </w:r>
-    </w:p>
-    <w:p>
-      <w:pPr>
+      </w:pPr>
+      <w:r>
+        <w:t>Estimular a disseminação de conhecimento vivido e adquirido entre alunos, organização e sociedade.</w:t>
+      </w:r>
+    </w:p>
+    <w:p>
+      <w:pPr>
+        <w:pStyle w:val="PargrafodaLista"/>
         <w:numPr>
           <w:ilvl w:val="0"/>
-          <w:numId w:val="3"/>
+          <w:numId w:val="5"/>
         </w:numPr>
-        <w:spacing w:after="0"/>
-      </w:pPr>
-      <w:r>
-        <w:rPr>
-          <w:noProof/>
-        </w:rPr>
-        <w:t xml:space="preserve">se há influência da solidarização; </w:t>
-      </w:r>
-    </w:p>
-    <w:p>
-      <w:pPr>
+      </w:pPr>
+      <w:r>
+        <w:t>Aguçar o empreendedorismo nos alunos, capacitando-os nas técnicas de soluções criativas e inovadoras, no âmbito da ciência da Administração.</w:t>
+      </w:r>
+    </w:p>
+    <w:p>
+      <w:pPr>
+        <w:pStyle w:val="SemEspaamento"/>
+      </w:pPr>
+    </w:p>
+    <w:p>
+      <w:pPr>
+        <w:spacing w:line="259" w:lineRule="auto"/>
+        <w:jc w:val="left"/>
+      </w:pPr>
+      <w:r>
+        <w:br w:type="page"/>
+      </w:r>
+    </w:p>
+    <w:p>
+      <w:pPr>
+        <w:pStyle w:val="SemEspaamento"/>
+      </w:pPr>
+      <w:r>
+        <w:lastRenderedPageBreak/>
+        <w:t>Já os objetivos específicos buscados no projeto são:</w:t>
+      </w:r>
+    </w:p>
+    <w:p>
+      <w:pPr>
+        <w:pStyle w:val="PargrafodaLista"/>
         <w:numPr>
           <w:ilvl w:val="0"/>
-          <w:numId w:val="3"/>
+          <w:numId w:val="6"/>
         </w:numPr>
-        <w:spacing w:after="0"/>
-        <w:rPr>
-          <w:noProof/>
-        </w:rPr>
-      </w:pPr>
-      <w:r>
-        <w:rPr>
-          <w:noProof/>
-        </w:rPr>
-        <w:t>a probabilidade de falha dos tendões em realção a força aplicada</w:t>
-      </w:r>
-    </w:p>
-    <w:p/>
+      </w:pPr>
+      <w:r>
+        <w:t>Apresentar aos alunos o Planejamento Estratégico Pessoal (PEP) como ferramenta de delimitação de objetivos;</w:t>
+      </w:r>
+    </w:p>
+    <w:p>
+      <w:pPr>
+        <w:pStyle w:val="PargrafodaLista"/>
+        <w:numPr>
+          <w:ilvl w:val="0"/>
+          <w:numId w:val="6"/>
+        </w:numPr>
+      </w:pPr>
+      <w:r>
+        <w:t xml:space="preserve">Demonstrar o uso de </w:t>
+      </w:r>
+      <w:r>
+        <w:t xml:space="preserve">ferramentas de gestão (análise SWOT, </w:t>
+      </w:r>
+      <w:r>
+        <w:t>matriz de Eisenhower, matriz GUT, plano de ação 5W2H</w:t>
+      </w:r>
+      <w:r>
+        <w:t>) como estrat</w:t>
+      </w:r>
+      <w:r>
+        <w:t>égia de planeamento e tomada de decisão;</w:t>
+      </w:r>
+    </w:p>
+    <w:p>
+      <w:pPr>
+        <w:pStyle w:val="PargrafodaLista"/>
+        <w:numPr>
+          <w:ilvl w:val="0"/>
+          <w:numId w:val="6"/>
+        </w:numPr>
+      </w:pPr>
+      <w:r>
+        <w:t>Analisar e i</w:t>
+      </w:r>
+      <w:r>
+        <w:t xml:space="preserve">dentificar a confiabilidade de testes online </w:t>
+      </w:r>
+      <w:r>
+        <w:t>auto avaliados</w:t>
+      </w:r>
+      <w:r>
+        <w:t xml:space="preserve"> para o desenvolvimento do </w:t>
+      </w:r>
+      <w:r>
+        <w:t>autoconhecimento</w:t>
+      </w:r>
+      <w:r>
+        <w:t>;</w:t>
+      </w:r>
+    </w:p>
+    <w:p>
+      <w:pPr>
+        <w:pStyle w:val="PargrafodaLista"/>
+        <w:numPr>
+          <w:ilvl w:val="0"/>
+          <w:numId w:val="6"/>
+        </w:numPr>
+      </w:pPr>
+      <w:r>
+        <w:t>Apresentar abordagens práticas relativas ao desenvolvimento e aprimoramento do autoconhecimento;</w:t>
+      </w:r>
+    </w:p>
+    <w:p>
+      <w:pPr>
+        <w:pStyle w:val="PargrafodaLista"/>
+        <w:numPr>
+          <w:ilvl w:val="0"/>
+          <w:numId w:val="6"/>
+        </w:numPr>
+      </w:pPr>
+      <w:r>
+        <w:t>Apresentar as normas técnicas de produção e apresentação de trabalhos acadêmicos;</w:t>
+      </w:r>
+    </w:p>
+    <w:p>
+      <w:pPr>
+        <w:pStyle w:val="PargrafodaLista"/>
+        <w:numPr>
+          <w:ilvl w:val="0"/>
+          <w:numId w:val="6"/>
+        </w:numPr>
+      </w:pPr>
+      <w:r>
+        <w:t>Incluir dinâmicas em grupo como ferramentas de desenvolvimento das habilidades interpessoais necessárias para o mercado;</w:t>
+      </w:r>
+    </w:p>
+    <w:p>
+      <w:pPr>
+        <w:pStyle w:val="PargrafodaLista"/>
+        <w:numPr>
+          <w:ilvl w:val="0"/>
+          <w:numId w:val="6"/>
+        </w:numPr>
+      </w:pPr>
+      <w:r>
+        <w:t>Incluir abordagens práticas da comunicação como ferramenta essencial para todos os relacionamentos humanos;</w:t>
+      </w:r>
+    </w:p>
     <w:p/>
     <w:p/>
     <w:p>
@@ -2021,17 +2727,969 @@
     <w:p>
       <w:pPr>
         <w:pStyle w:val="Ttulo"/>
-        <w:sectPr>
-          <w:headerReference w:type="default" r:id="rId11"/>
-          <w:pgSz w:w="11906" w:h="16838" w:code="9"/>
-          <w:pgMar w:top="1701" w:right="1134" w:bottom="1134" w:left="1701" w:header="1134" w:footer="1134" w:gutter="0"/>
-          <w:cols w:space="708"/>
-          <w:docGrid w:linePitch="360"/>
-        </w:sectPr>
-      </w:pPr>
+      </w:pPr>
+      <w:bookmarkStart w:id="7" w:name="_Toc38888623"/>
       <w:r>
         <w:lastRenderedPageBreak/>
         <w:t>METODOLOGIA</w:t>
+      </w:r>
+      <w:bookmarkEnd w:id="7"/>
+    </w:p>
+    <w:p>
+      <w:pPr>
+        <w:pStyle w:val="SemEspaamento"/>
+      </w:pPr>
+      <w:r>
+        <w:t>Este TCM foi dividido em 4 etapas distintas. Em cada uma delas desenvolveu-se uma série de tarefas que foram, no final, reunidas neste relatório e apresentados em sala de aula.</w:t>
+      </w:r>
+    </w:p>
+    <w:p>
+      <w:pPr>
+        <w:pStyle w:val="SemEspaamento"/>
+      </w:pPr>
+      <w:r>
+        <w:t xml:space="preserve">Na primeira etapa os alunos passaram por uma análise pessoal, descobrindo (e </w:t>
+      </w:r>
+      <w:r>
+        <w:t>redescobrindo</w:t>
+      </w:r>
+      <w:r>
+        <w:t>) seus pontos fortes e fracos, bem como os seus principais sonhos e objetivos.</w:t>
+      </w:r>
+    </w:p>
+    <w:p>
+      <w:pPr>
+        <w:pStyle w:val="SemEspaamento"/>
+      </w:pPr>
+      <w:r>
+        <w:t>Na segunda etapa pesquisou-se e relacionou-se, com maior profundidade, os fatores externos que poderão influenciar os objetivos de cada aluno.</w:t>
+      </w:r>
+    </w:p>
+    <w:p>
+      <w:pPr>
+        <w:pStyle w:val="SemEspaamento"/>
+      </w:pPr>
+      <w:r>
+        <w:t>Na terceira etapa houve o preenchimento deste relatório, estruturando e organizando os dados coletados nas etapas anteriores.</w:t>
+      </w:r>
+    </w:p>
+    <w:p>
+      <w:pPr>
+        <w:pStyle w:val="SemEspaamento"/>
+      </w:pPr>
+      <w:r>
+        <w:t>Por fim, na última etapa houve uma apresentação, feita em sala de aula.</w:t>
+      </w:r>
+    </w:p>
+    <w:p>
+      <w:pPr>
+        <w:pStyle w:val="Subttulo"/>
+      </w:pPr>
+      <w:r>
+        <w:t>REFERENCIAL TEÓRICO</w:t>
+      </w:r>
+    </w:p>
+    <w:p>
+      <w:pPr>
+        <w:pStyle w:val="SemEspaamento"/>
+        <w:rPr>
+          <w:noProof/>
+        </w:rPr>
+      </w:pPr>
+      <w:bookmarkStart w:id="8" w:name="_Toc38888624"/>
+      <w:r>
+        <w:rPr>
+          <w:noProof/>
+        </w:rPr>
+        <w:t>ESTRADA, NETO e AUGUSTIN (2011, p. 126)</w:t>
+      </w:r>
+      <w:r>
+        <w:rPr>
+          <w:noProof/>
+        </w:rPr>
+        <w:t>, ao destacarem e analisarem as lacunas existentes nos modelos de PEP</w:t>
+      </w:r>
+      <w:r>
+        <w:rPr>
+          <w:noProof/>
+        </w:rPr>
+        <w:t xml:space="preserve"> existentes</w:t>
+      </w:r>
+      <w:r>
+        <w:rPr>
+          <w:noProof/>
+        </w:rPr>
+        <w:t>, propõe um modelo orientado em 5 diferentes áreas de atuação.</w:t>
+      </w:r>
+    </w:p>
+    <w:p>
+      <w:pPr>
+        <w:pStyle w:val="SemEspaamento"/>
+        <w:jc w:val="center"/>
+        <w:rPr>
+          <w:noProof/>
+        </w:rPr>
+      </w:pPr>
+      <w:r>
+        <w:rPr>
+          <w:noProof/>
+          <w:lang w:eastAsia="pt-BR"/>
+        </w:rPr>
+        <w:drawing>
+          <wp:inline distT="0" distB="0" distL="0" distR="0" wp14:anchorId="3B92C736" wp14:editId="229333C6">
+            <wp:extent cx="2438400" cy="2144358"/>
+            <wp:effectExtent l="0" t="0" r="0" b="8890"/>
+            <wp:docPr id="2" name="Imagem 2"/>
+            <wp:cNvGraphicFramePr>
+              <a:graphicFrameLocks xmlns:a="http://schemas.openxmlformats.org/drawingml/2006/main" noChangeAspect="1"/>
+            </wp:cNvGraphicFramePr>
+            <a:graphic xmlns:a="http://schemas.openxmlformats.org/drawingml/2006/main">
+              <a:graphicData uri="http://schemas.openxmlformats.org/drawingml/2006/picture">
+                <pic:pic xmlns:pic="http://schemas.openxmlformats.org/drawingml/2006/picture">
+                  <pic:nvPicPr>
+                    <pic:cNvPr id="1" name=""/>
+                    <pic:cNvPicPr/>
+                  </pic:nvPicPr>
+                  <pic:blipFill>
+                    <a:blip r:embed="rId11"/>
+                    <a:stretch>
+                      <a:fillRect/>
+                    </a:stretch>
+                  </pic:blipFill>
+                  <pic:spPr>
+                    <a:xfrm>
+                      <a:off x="0" y="0"/>
+                      <a:ext cx="2443868" cy="2149166"/>
+                    </a:xfrm>
+                    <a:prstGeom prst="rect">
+                      <a:avLst/>
+                    </a:prstGeom>
+                  </pic:spPr>
+                </pic:pic>
+              </a:graphicData>
+            </a:graphic>
+          </wp:inline>
+        </w:drawing>
+      </w:r>
+    </w:p>
+    <w:p>
+      <w:pPr>
+        <w:pStyle w:val="SemEspaamento"/>
+        <w:jc w:val="center"/>
+        <w:rPr>
+          <w:noProof/>
+          <w:sz w:val="20"/>
+          <w:szCs w:val="20"/>
+        </w:rPr>
+      </w:pPr>
+      <w:r>
+        <w:rPr>
+          <w:noProof/>
+          <w:sz w:val="20"/>
+          <w:szCs w:val="20"/>
+        </w:rPr>
+        <w:t xml:space="preserve">FIGURA 01 – Áreas de Atuação do Modelo PEP </w:t>
+      </w:r>
+      <w:r>
+        <w:rPr>
+          <w:noProof/>
+          <w:sz w:val="20"/>
+          <w:szCs w:val="20"/>
+        </w:rPr>
+        <w:t>adotado</w:t>
+      </w:r>
+      <w:r>
+        <w:rPr>
+          <w:noProof/>
+          <w:sz w:val="20"/>
+          <w:szCs w:val="20"/>
+        </w:rPr>
+        <w:br/>
+      </w:r>
+      <w:r>
+        <w:rPr>
+          <w:noProof/>
+          <w:sz w:val="20"/>
+          <w:szCs w:val="20"/>
+        </w:rPr>
+        <w:t>Fonte: ESTRADA, NETO e AUGUSTIN (2011, p. 127)</w:t>
+      </w:r>
+    </w:p>
+    <w:p>
+      <w:pPr>
+        <w:pStyle w:val="SemEspaamento"/>
+        <w:rPr>
+          <w:noProof/>
+        </w:rPr>
+      </w:pPr>
+      <w:r>
+        <w:rPr>
+          <w:noProof/>
+        </w:rPr>
+        <w:lastRenderedPageBreak/>
+        <w:t>Os autores ressaltam</w:t>
+      </w:r>
+      <w:r>
+        <w:rPr>
+          <w:noProof/>
+        </w:rPr>
+        <w:t xml:space="preserve"> que seu modelo</w:t>
+      </w:r>
+      <w:r>
+        <w:rPr>
+          <w:noProof/>
+        </w:rPr>
+        <w:t xml:space="preserve"> visa orientar a pessoa em busca de equilíbrio e harmonia entre as difrentes áreas </w:t>
+      </w:r>
+      <w:r>
+        <w:rPr>
+          <w:noProof/>
+        </w:rPr>
+        <w:t>abordadas</w:t>
+      </w:r>
+      <w:r>
+        <w:rPr>
+          <w:noProof/>
+        </w:rPr>
+        <w:t>. A</w:t>
+      </w:r>
+      <w:r>
+        <w:rPr>
+          <w:noProof/>
+        </w:rPr>
+        <w:t>demais, a flexibilidade do mesmo</w:t>
+      </w:r>
+      <w:r>
+        <w:rPr>
+          <w:noProof/>
+        </w:rPr>
+        <w:t>, nas palavras dos autores:</w:t>
+      </w:r>
+    </w:p>
+    <w:p>
+      <w:pPr>
+        <w:pStyle w:val="SemEspaamento"/>
+        <w:ind w:left="2268" w:firstLine="0"/>
+        <w:rPr>
+          <w:noProof/>
+          <w:sz w:val="20"/>
+          <w:szCs w:val="20"/>
+        </w:rPr>
+      </w:pPr>
+      <w:r>
+        <w:rPr>
+          <w:noProof/>
+          <w:sz w:val="20"/>
+          <w:szCs w:val="20"/>
+        </w:rPr>
+        <w:t>(...) d</w:t>
+      </w:r>
+      <w:r>
+        <w:rPr>
+          <w:noProof/>
+          <w:sz w:val="20"/>
+          <w:szCs w:val="20"/>
+        </w:rPr>
+        <w:t>á liberdade ao indivíduo para escolher qual planejamento deseja realizar, de acordo com sua necessidade ou preferência, é possível elaborar um plano compatível com as aspirações e objetivos pessoais de cada um. Não há prérequisito ou sequência definida, assim pode ser desenvolvida uma ou várias áreas do planejamento.</w:t>
+      </w:r>
+      <w:r>
+        <w:rPr>
+          <w:rFonts w:eastAsia="Calibri"/>
+          <w:iCs/>
+          <w:sz w:val="20"/>
+          <w:szCs w:val="22"/>
+          <w:lang w:eastAsia="pt-BR"/>
+        </w:rPr>
+        <w:t xml:space="preserve"> </w:t>
+      </w:r>
+      <w:r>
+        <w:rPr>
+          <w:rFonts w:eastAsia="Calibri"/>
+          <w:iCs/>
+          <w:sz w:val="20"/>
+          <w:szCs w:val="22"/>
+          <w:lang w:eastAsia="pt-BR"/>
+        </w:rPr>
+        <w:t>(ESTRADA, NETO e AUGUSTIN, 2011, p. 127)</w:t>
+      </w:r>
+    </w:p>
+    <w:p>
+      <w:pPr>
+        <w:pStyle w:val="SemEspaamento"/>
+        <w:rPr>
+          <w:noProof/>
+        </w:rPr>
+      </w:pPr>
+      <w:r>
+        <w:rPr>
+          <w:noProof/>
+        </w:rPr>
+        <w:t>No contexto deste trabalho</w:t>
+      </w:r>
+      <w:r>
+        <w:rPr>
+          <w:noProof/>
+        </w:rPr>
+        <w:t>, e aproveitando da flexibilidade</w:t>
+      </w:r>
+      <w:r>
+        <w:rPr>
+          <w:noProof/>
+        </w:rPr>
+        <w:t xml:space="preserve"> do</w:t>
+      </w:r>
+      <w:r>
+        <w:rPr>
+          <w:noProof/>
+        </w:rPr>
+        <w:t xml:space="preserve"> modelo escolhido</w:t>
+      </w:r>
+      <w:r>
+        <w:rPr>
+          <w:noProof/>
+        </w:rPr>
+        <w:t xml:space="preserve">, desenvolveu-se um planejamento </w:t>
+      </w:r>
+      <w:r>
+        <w:rPr>
+          <w:noProof/>
+        </w:rPr>
+        <w:t>pautado em 3 diferentes áreas: individual/pessoal, acadêmica e profissional.</w:t>
+      </w:r>
+    </w:p>
+    <w:p>
+      <w:pPr>
+        <w:pStyle w:val="SemEspaamento"/>
+        <w:rPr>
+          <w:noProof/>
+        </w:rPr>
+      </w:pPr>
+      <w:r>
+        <w:rPr>
+          <w:noProof/>
+        </w:rPr>
+        <w:t xml:space="preserve">Cabe ressaltar que o </w:t>
+      </w:r>
+      <w:r>
+        <w:rPr>
+          <w:noProof/>
+        </w:rPr>
+        <w:t xml:space="preserve">modelo descrito pelos autores não </w:t>
+      </w:r>
+      <w:r>
+        <w:rPr>
+          <w:noProof/>
+        </w:rPr>
+        <w:t>possui</w:t>
+      </w:r>
+      <w:r>
+        <w:rPr>
+          <w:noProof/>
+        </w:rPr>
+        <w:t xml:space="preserve"> um planejamento especificamente voltado para a área acad</w:t>
+      </w:r>
+      <w:r>
+        <w:rPr>
+          <w:noProof/>
+        </w:rPr>
+        <w:t xml:space="preserve">êmica. No entanto,  </w:t>
+      </w:r>
+      <w:r>
+        <w:rPr>
+          <w:noProof/>
+        </w:rPr>
+        <w:t>os mesmos descrevem</w:t>
+      </w:r>
+      <w:r>
+        <w:rPr>
+          <w:noProof/>
+        </w:rPr>
+        <w:t xml:space="preserve"> a importância daquilo que denominaram </w:t>
+      </w:r>
+      <w:r>
+        <w:rPr>
+          <w:i/>
+          <w:noProof/>
+        </w:rPr>
+        <w:t>competências técnicas</w:t>
+      </w:r>
+      <w:r>
+        <w:rPr>
+          <w:noProof/>
+        </w:rPr>
+        <w:t>:</w:t>
+      </w:r>
+    </w:p>
+    <w:p>
+      <w:pPr>
+        <w:pStyle w:val="SemEspaamento"/>
+        <w:ind w:left="2268" w:firstLine="0"/>
+        <w:rPr>
+          <w:noProof/>
+          <w:sz w:val="20"/>
+          <w:szCs w:val="20"/>
+        </w:rPr>
+      </w:pPr>
+      <w:r>
+        <w:rPr>
+          <w:noProof/>
+          <w:sz w:val="20"/>
+          <w:szCs w:val="20"/>
+        </w:rPr>
+        <w:t>(...)</w:t>
+      </w:r>
+      <w:r>
+        <w:rPr>
+          <w:noProof/>
+          <w:sz w:val="20"/>
+          <w:szCs w:val="20"/>
+        </w:rPr>
+        <w:t xml:space="preserve"> Ela envolve </w:t>
+      </w:r>
+      <w:r>
+        <w:rPr>
+          <w:noProof/>
+          <w:sz w:val="20"/>
+          <w:szCs w:val="20"/>
+        </w:rPr>
+        <w:t>uma prática física e mental e é adquirida, sobret</w:t>
+      </w:r>
+      <w:r>
+        <w:rPr>
+          <w:noProof/>
+          <w:sz w:val="20"/>
+          <w:szCs w:val="20"/>
+        </w:rPr>
+        <w:t xml:space="preserve">udo, por treinamento, incluindo </w:t>
+      </w:r>
+      <w:r>
+        <w:rPr>
+          <w:noProof/>
+          <w:sz w:val="20"/>
+          <w:szCs w:val="20"/>
+        </w:rPr>
+        <w:t>o conhecimento de regras, de procedimentos e habilidades de comunicação.</w:t>
+      </w:r>
+      <w:r>
+        <w:rPr>
+          <w:rFonts w:eastAsia="Calibri"/>
+          <w:iCs/>
+          <w:sz w:val="20"/>
+          <w:szCs w:val="22"/>
+          <w:lang w:eastAsia="pt-BR"/>
+        </w:rPr>
+        <w:t xml:space="preserve"> </w:t>
+      </w:r>
+      <w:r>
+        <w:rPr>
+          <w:rFonts w:eastAsia="Calibri"/>
+          <w:iCs/>
+          <w:sz w:val="20"/>
+          <w:szCs w:val="22"/>
+          <w:lang w:eastAsia="pt-BR"/>
+        </w:rPr>
+        <w:t xml:space="preserve">(ESTRADA, NETO e AUGUSTIN, 2011, p. </w:t>
+      </w:r>
+      <w:r>
+        <w:rPr>
+          <w:rFonts w:eastAsia="Calibri"/>
+          <w:iCs/>
+          <w:sz w:val="20"/>
+          <w:szCs w:val="22"/>
+          <w:lang w:eastAsia="pt-BR"/>
+        </w:rPr>
+        <w:t>131</w:t>
+      </w:r>
+      <w:r>
+        <w:rPr>
+          <w:rFonts w:eastAsia="Calibri"/>
+          <w:iCs/>
+          <w:sz w:val="20"/>
+          <w:szCs w:val="22"/>
+          <w:lang w:eastAsia="pt-BR"/>
+        </w:rPr>
+        <w:t>)</w:t>
+      </w:r>
+    </w:p>
+    <w:p>
+      <w:pPr>
+        <w:pStyle w:val="SemEspaamento"/>
+        <w:rPr>
+          <w:noProof/>
+        </w:rPr>
+      </w:pPr>
+      <w:r>
+        <w:rPr>
+          <w:noProof/>
+        </w:rPr>
+        <w:t>Na literatura (ESTRADA, NETO e AUGUSTIN, 2011; FERNANDES, 2007) as</w:t>
+      </w:r>
+      <w:r>
+        <w:rPr>
+          <w:noProof/>
+        </w:rPr>
+        <w:t xml:space="preserve"> competência</w:t>
+      </w:r>
+      <w:r>
+        <w:rPr>
+          <w:noProof/>
+        </w:rPr>
+        <w:t>s</w:t>
+      </w:r>
+      <w:r>
+        <w:rPr>
+          <w:noProof/>
+        </w:rPr>
+        <w:t xml:space="preserve"> técnica</w:t>
+      </w:r>
+      <w:r>
+        <w:rPr>
+          <w:noProof/>
+        </w:rPr>
+        <w:t>s</w:t>
+      </w:r>
+      <w:r>
+        <w:rPr>
+          <w:noProof/>
+        </w:rPr>
+        <w:t xml:space="preserve"> </w:t>
+      </w:r>
+      <w:r>
+        <w:rPr>
+          <w:noProof/>
+        </w:rPr>
+        <w:t>são</w:t>
+      </w:r>
+      <w:r>
+        <w:rPr>
+          <w:noProof/>
+        </w:rPr>
+        <w:t xml:space="preserve"> consituída</w:t>
+      </w:r>
+      <w:r>
+        <w:rPr>
+          <w:noProof/>
+        </w:rPr>
+        <w:t>s</w:t>
+      </w:r>
+      <w:r>
+        <w:rPr>
+          <w:noProof/>
+        </w:rPr>
+        <w:t xml:space="preserve"> por</w:t>
+      </w:r>
+      <w:r>
+        <w:rPr>
+          <w:noProof/>
+        </w:rPr>
+        <w:t xml:space="preserve"> 4</w:t>
+      </w:r>
+      <w:r>
+        <w:rPr>
+          <w:noProof/>
+        </w:rPr>
+        <w:t xml:space="preserve"> elementos fundamentais, a citar:</w:t>
+      </w:r>
+    </w:p>
+    <w:p>
+      <w:pPr>
+        <w:pStyle w:val="SemEspaamento"/>
+        <w:numPr>
+          <w:ilvl w:val="0"/>
+          <w:numId w:val="7"/>
+        </w:numPr>
+        <w:rPr>
+          <w:noProof/>
+        </w:rPr>
+      </w:pPr>
+      <w:r>
+        <w:rPr>
+          <w:noProof/>
+        </w:rPr>
+        <w:t xml:space="preserve">Formação: composta por </w:t>
+      </w:r>
+      <w:r>
+        <w:rPr>
+          <w:noProof/>
+        </w:rPr>
+        <w:t xml:space="preserve">conhecimentos adquiridos na </w:t>
+      </w:r>
+      <w:r>
+        <w:rPr>
+          <w:noProof/>
+        </w:rPr>
+        <w:t>graduação e pós-graduação;</w:t>
+      </w:r>
+    </w:p>
+    <w:p>
+      <w:pPr>
+        <w:pStyle w:val="SemEspaamento"/>
+        <w:numPr>
+          <w:ilvl w:val="0"/>
+          <w:numId w:val="7"/>
+        </w:numPr>
+        <w:rPr>
+          <w:noProof/>
+        </w:rPr>
+      </w:pPr>
+      <w:r>
+        <w:rPr>
+          <w:noProof/>
+        </w:rPr>
+        <w:t xml:space="preserve">Atualização: composta </w:t>
+      </w:r>
+      <w:r>
+        <w:rPr>
+          <w:noProof/>
+        </w:rPr>
+        <w:t>por conhecimentos adquiridos em cursos e afins de curta e longa duração;</w:t>
+      </w:r>
+    </w:p>
+    <w:p>
+      <w:pPr>
+        <w:pStyle w:val="SemEspaamento"/>
+        <w:numPr>
+          <w:ilvl w:val="0"/>
+          <w:numId w:val="7"/>
+        </w:numPr>
+        <w:rPr>
+          <w:noProof/>
+        </w:rPr>
+      </w:pPr>
+      <w:r>
+        <w:rPr>
+          <w:noProof/>
+        </w:rPr>
+        <w:t>Idiomas: formada pelo entendimento e fluência em línguas estrangeiras;</w:t>
+      </w:r>
+    </w:p>
+    <w:p>
+      <w:pPr>
+        <w:pStyle w:val="SemEspaamento"/>
+        <w:numPr>
+          <w:ilvl w:val="0"/>
+          <w:numId w:val="7"/>
+        </w:numPr>
+        <w:rPr>
+          <w:noProof/>
+        </w:rPr>
+      </w:pPr>
+      <w:r>
+        <w:rPr>
+          <w:noProof/>
+        </w:rPr>
+        <w:t>Estágios: realizados nacional ou internacionalmente.</w:t>
+      </w:r>
+    </w:p>
+    <w:p>
+      <w:pPr>
+        <w:pStyle w:val="SemEspaamento"/>
+        <w:rPr>
+          <w:noProof/>
+        </w:rPr>
+      </w:pPr>
+      <w:r>
+        <w:rPr>
+          <w:noProof/>
+        </w:rPr>
+        <w:t>O investimento nestas competências é essencial no atual contexto do mercado de trabalho. No entanto, só as mesmas não bastam. Fernandes (2007</w:t>
+      </w:r>
+      <w:r>
+        <w:rPr>
+          <w:noProof/>
+        </w:rPr>
+        <w:t>, p. 76</w:t>
+      </w:r>
+      <w:r>
+        <w:rPr>
+          <w:noProof/>
+        </w:rPr>
+        <w:t>) destaca que as competências comportamentais, compostas por atitudes e comportamentos</w:t>
+      </w:r>
+      <w:r>
+        <w:rPr>
+          <w:noProof/>
+        </w:rPr>
+        <w:t xml:space="preserve"> que favorecem a efetividade das atividades desempenhadas pelo profissional</w:t>
+      </w:r>
+      <w:r>
+        <w:rPr>
+          <w:noProof/>
+        </w:rPr>
+        <w:t xml:space="preserve">, </w:t>
+      </w:r>
+      <w:r>
+        <w:rPr>
+          <w:noProof/>
+        </w:rPr>
+        <w:t>são de fato o diferencial do indivíduo perante o mercado.</w:t>
+      </w:r>
+    </w:p>
+    <w:p>
+      <w:pPr>
+        <w:pStyle w:val="SemEspaamento"/>
+        <w:rPr>
+          <w:noProof/>
+        </w:rPr>
+      </w:pPr>
+      <w:r>
+        <w:rPr>
+          <w:noProof/>
+        </w:rPr>
+        <w:lastRenderedPageBreak/>
+        <w:t>Tais</w:t>
+      </w:r>
+      <w:r>
+        <w:rPr>
+          <w:noProof/>
+        </w:rPr>
+        <w:t xml:space="preserve"> competência</w:t>
+      </w:r>
+      <w:r>
+        <w:rPr>
+          <w:noProof/>
+        </w:rPr>
+        <w:t xml:space="preserve">s </w:t>
+      </w:r>
+      <w:r>
+        <w:rPr>
+          <w:noProof/>
+        </w:rPr>
+        <w:t xml:space="preserve">podem ser inerentes à personalidade do indivídou ou desenvolvidas por meio de treinamentos pautados nas relações sociais. </w:t>
+      </w:r>
+      <w:r>
+        <w:rPr>
+          <w:noProof/>
+        </w:rPr>
+        <w:t xml:space="preserve">Neste contexto, um dos </w:t>
+      </w:r>
+      <w:r>
+        <w:rPr>
+          <w:noProof/>
+        </w:rPr>
+        <w:t xml:space="preserve">elementos analisados como </w:t>
+      </w:r>
+      <w:r>
+        <w:rPr>
+          <w:noProof/>
+        </w:rPr>
+        <w:t>fundamental</w:t>
+      </w:r>
+      <w:r>
+        <w:rPr>
+          <w:noProof/>
+        </w:rPr>
+        <w:t xml:space="preserve"> </w:t>
+      </w:r>
+      <w:r>
+        <w:rPr>
+          <w:noProof/>
+        </w:rPr>
+        <w:t>para o</w:t>
+      </w:r>
+      <w:r>
+        <w:rPr>
+          <w:noProof/>
+        </w:rPr>
+        <w:t xml:space="preserve"> planejamento</w:t>
+      </w:r>
+      <w:r>
+        <w:rPr>
+          <w:noProof/>
+        </w:rPr>
+        <w:t>profissional</w:t>
+      </w:r>
+      <w:r>
+        <w:rPr>
+          <w:noProof/>
+        </w:rPr>
+        <w:t xml:space="preserve"> inclui o autoconhecimento (FERNANDES, 2007, p. 78).</w:t>
+      </w:r>
+    </w:p>
+    <w:p>
+      <w:pPr>
+        <w:pStyle w:val="SemEspaamento"/>
+        <w:rPr>
+          <w:noProof/>
+        </w:rPr>
+      </w:pPr>
+      <w:r>
+        <w:rPr>
+          <w:noProof/>
+        </w:rPr>
+        <w:t>Desta forma, adotou-se para o desenvolvimento do PEP uma abordagem voltada no autoconhecimento, planejamento e tomada de decisões.</w:t>
+      </w:r>
+      <w:r>
+        <w:rPr>
+          <w:noProof/>
+        </w:rPr>
+        <w:t xml:space="preserve"> Para tanto, utilizou-se como base os </w:t>
+      </w:r>
+    </w:p>
+    <w:p>
+      <w:pPr>
+        <w:pStyle w:val="Subttulo"/>
+      </w:pPr>
+      <w:r>
+        <w:t>Primeira etapa</w:t>
+      </w:r>
+    </w:p>
+    <w:p>
+      <w:pPr>
+        <w:pStyle w:val="SemEspaamento"/>
+        <w:rPr>
+          <w:noProof/>
+        </w:rPr>
+      </w:pPr>
+      <w:r>
+        <w:rPr>
+          <w:noProof/>
+        </w:rPr>
+        <w:t xml:space="preserve">como uma área necessária para o planejamento profissional, </w:t>
+      </w:r>
+      <w:r>
+        <w:rPr>
+          <w:noProof/>
+        </w:rPr>
+        <w:t xml:space="preserve">abrangendo as competências técnicas, </w:t>
+      </w:r>
+    </w:p>
+    <w:p>
+      <w:pPr>
+        <w:pStyle w:val="SemEspaamento"/>
+        <w:rPr>
+          <w:noProof/>
+        </w:rPr>
+      </w:pPr>
+      <w:r>
+        <w:rPr>
+          <w:noProof/>
+        </w:rPr>
+        <w:t xml:space="preserve">destacam que os modelos de PEP atualmente existentes na literatura apresentam lacunas e falta de uma descrição </w:t>
+      </w:r>
+    </w:p>
+    <w:p>
+      <w:pPr>
+        <w:pStyle w:val="SemEspaamento"/>
+        <w:rPr>
+          <w:noProof/>
+        </w:rPr>
+      </w:pPr>
+      <w:r>
+        <w:rPr>
+          <w:noProof/>
+        </w:rPr>
+        <w:t xml:space="preserve"> l</w:t>
+      </w:r>
+      <w:r>
+        <w:rPr>
+          <w:noProof/>
+        </w:rPr>
+        <w:t>lacunas relacionadas à abrangência dos mesmose e falta de maiores detalhes descritivos sobre seus elementos internos. Os mesmos autores apresentam uma nova proposta de modelo composta por cinco planejamentos específicos: individual; profissional; familiar; de negócios pessoais, e de participação social.</w:t>
+      </w:r>
+    </w:p>
+    <w:p>
+      <w:pPr>
+        <w:pStyle w:val="SemEspaamento"/>
+        <w:rPr>
+          <w:noProof/>
+        </w:rPr>
+      </w:pPr>
+      <w:r>
+        <w:rPr>
+          <w:noProof/>
+        </w:rPr>
+        <w:t xml:space="preserve">O modelo de PEP descrito pelos autores busca, de acordo com os mesmos: </w:t>
+      </w:r>
+    </w:p>
+    <w:p>
+      <w:pPr>
+        <w:pStyle w:val="SemEspaamento"/>
+        <w:ind w:left="2268"/>
+        <w:rPr>
+          <w:noProof/>
+          <w:sz w:val="20"/>
+          <w:szCs w:val="20"/>
+        </w:rPr>
+      </w:pPr>
+      <w:r>
+        <w:rPr>
+          <w:noProof/>
+          <w:sz w:val="20"/>
+          <w:szCs w:val="20"/>
+        </w:rPr>
+        <w:t xml:space="preserve">(...) </w:t>
+      </w:r>
+      <w:r>
+        <w:rPr>
+          <w:noProof/>
+          <w:sz w:val="20"/>
+          <w:szCs w:val="20"/>
+        </w:rPr>
+        <w:t>determinar as diretrizes básicas que nortearão o projeto de vida do indivíduo, proporcionando autoconhecimento, organização, administração do tempo e estabelecimento de objetivos pessoais.</w:t>
+      </w:r>
+      <w:r>
+        <w:t xml:space="preserve"> </w:t>
+      </w:r>
+      <w:r>
+        <w:rPr>
+          <w:noProof/>
+          <w:sz w:val="20"/>
+          <w:szCs w:val="20"/>
+        </w:rPr>
+        <w:t>A ela</w:t>
+      </w:r>
+      <w:r>
+        <w:rPr>
+          <w:noProof/>
+          <w:sz w:val="20"/>
+          <w:szCs w:val="20"/>
+        </w:rPr>
+        <w:t xml:space="preserve">boração do planejamento fornece </w:t>
+      </w:r>
+      <w:r>
+        <w:rPr>
+          <w:noProof/>
+          <w:sz w:val="20"/>
+          <w:szCs w:val="20"/>
+        </w:rPr>
+        <w:t>uma clara visão de onde o indivíduo encontr</w:t>
+      </w:r>
+      <w:r>
+        <w:rPr>
+          <w:noProof/>
+          <w:sz w:val="20"/>
+          <w:szCs w:val="20"/>
+        </w:rPr>
+        <w:t xml:space="preserve">a-se hoje, onde ele deseja </w:t>
+      </w:r>
+      <w:r>
+        <w:rPr>
+          <w:noProof/>
+          <w:sz w:val="20"/>
+          <w:szCs w:val="20"/>
+        </w:rPr>
+        <w:t>chegar e o que é necessário fazer para alcançar o planejado.</w:t>
+      </w:r>
+      <w:r>
+        <w:rPr>
+          <w:rFonts w:eastAsia="Calibri"/>
+          <w:iCs/>
+          <w:sz w:val="20"/>
+          <w:szCs w:val="22"/>
+          <w:lang w:eastAsia="pt-BR"/>
+        </w:rPr>
+        <w:t xml:space="preserve"> </w:t>
+      </w:r>
+      <w:r>
+        <w:rPr>
+          <w:rFonts w:eastAsia="Calibri"/>
+          <w:iCs/>
+          <w:sz w:val="20"/>
+          <w:szCs w:val="22"/>
+          <w:lang w:eastAsia="pt-BR"/>
+        </w:rPr>
+        <w:t>(ESTRADA, NETO e AUGUSTIN, 2011, p. 127)</w:t>
       </w:r>
     </w:p>
     <w:p>
@@ -2049,15 +3707,18 @@
         <w:lastRenderedPageBreak/>
         <w:t>RESULTADOS E DISCUSSÕES</w:t>
       </w:r>
+      <w:bookmarkEnd w:id="8"/>
     </w:p>
     <w:p>
       <w:pPr>
         <w:pStyle w:val="Ttulo"/>
       </w:pPr>
+      <w:bookmarkStart w:id="9" w:name="_Toc38888625"/>
       <w:r>
         <w:lastRenderedPageBreak/>
         <w:t>CONCLUSÃO</w:t>
       </w:r>
+      <w:bookmarkEnd w:id="9"/>
     </w:p>
     <w:p/>
     <w:p>
@@ -2075,10 +3736,12 @@
       <w:pPr>
         <w:pStyle w:val="Ttulo"/>
       </w:pPr>
+      <w:bookmarkStart w:id="10" w:name="_Toc38888626"/>
       <w:r>
         <w:lastRenderedPageBreak/>
         <w:t>REFERÊNCIAS BIBLIOGRÁFICAS</w:t>
       </w:r>
+      <w:bookmarkEnd w:id="10"/>
     </w:p>
     <w:p>
       <w:pPr>
@@ -2105,24 +3768,72 @@
       <w:r>
         <w:t>BRASIL. Lei nº 9.394, de 20 de dezembro de 1996. Estabelece as Diretrizes e Bases da Educação</w:t>
       </w:r>
+      <w:r>
+        <w:t xml:space="preserve"> </w:t>
+      </w:r>
+      <w:r>
+        <w:t>Nacional. Diário Oficial da União. Brasília, DF. Disponível em: https://bit.ly/3cKPWEK. Acesso em: 24 abr. de 2020.</w:t>
+      </w:r>
     </w:p>
     <w:p>
       <w:pPr>
         <w:spacing w:after="0" w:line="240" w:lineRule="auto"/>
       </w:pPr>
-      <w:r>
-        <w:t>Nacional. Diário Oficial da União. Brasília, DF. Disponível em: https://bit.ly/3cKPWEK. Acesso em: 24 abr. de 2020.</w:t>
-      </w:r>
     </w:p>
     <w:p>
       <w:pPr>
         <w:spacing w:after="0" w:line="240" w:lineRule="auto"/>
       </w:pPr>
+      <w:r>
+        <w:t>BRASIL</w:t>
+      </w:r>
+      <w:r>
+        <w:t xml:space="preserve">. Decreto </w:t>
+      </w:r>
+      <w:proofErr w:type="gramStart"/>
+      <w:r>
+        <w:t>nº  5.154</w:t>
+      </w:r>
+      <w:proofErr w:type="gramEnd"/>
+      <w:r>
+        <w:t>, de 23 de julho de 2004</w:t>
+      </w:r>
+      <w:r>
+        <w:t xml:space="preserve">. Regulamenta o § 2º do art. 36 e os </w:t>
+      </w:r>
+      <w:proofErr w:type="spellStart"/>
+      <w:r>
+        <w:t>arts</w:t>
+      </w:r>
+      <w:proofErr w:type="spellEnd"/>
+      <w:r>
+        <w:t>. 39 a 41 da Lei nº 9.394, de 20 de dezembro de 1996, que estabelece as diretrizes e bases da educação nacional, e dá outras providências.</w:t>
+      </w:r>
+      <w:r>
+        <w:t xml:space="preserve"> </w:t>
+      </w:r>
+      <w:r>
+        <w:t>Diário Oficial da União. Brasília, DF.</w:t>
+      </w:r>
+      <w:r>
+        <w:t xml:space="preserve"> Disponível em &lt;</w:t>
+      </w:r>
+      <w:r>
+        <w:t xml:space="preserve"> https://bit.ly/2VFm1YY</w:t>
+      </w:r>
+      <w:r>
+        <w:t>&gt;. Acesso em: 24 abr. de 2020.</w:t>
+      </w:r>
     </w:p>
     <w:p>
       <w:pPr>
         <w:spacing w:after="0" w:line="240" w:lineRule="auto"/>
       </w:pPr>
+    </w:p>
+    <w:p>
+      <w:pPr>
+        <w:spacing w:after="0" w:line="240" w:lineRule="auto"/>
+      </w:pPr>
       <w:r>
         <w:t xml:space="preserve">BRASIL. CFA. Resolução Normativa CFA nº 537, de 22 de março de 2018. Aprova o Código de Ética dos Profissionais de Administração previsto na Lei nº 4.769, de 09 de setembro de 1965. Disponível em https://bit.ly/2QCq6dz. Acesso </w:t>
       </w:r>
@@ -2139,6 +3850,8 @@
       <w:pPr>
         <w:spacing w:after="0" w:line="240" w:lineRule="auto"/>
       </w:pPr>
+      <w:bookmarkStart w:id="11" w:name="_GoBack"/>
+      <w:bookmarkEnd w:id="11"/>
     </w:p>
     <w:p>
       <w:pPr>
@@ -2174,7 +3887,101 @@
         <w:spacing w:after="0" w:line="240" w:lineRule="auto"/>
       </w:pPr>
       <w:r>
+        <w:rPr>
+          <w:highlight w:val="yellow"/>
+        </w:rPr>
+        <w:t xml:space="preserve">DUARTE, A. J. O. </w:t>
+      </w:r>
+      <w:r>
+        <w:rPr>
+          <w:highlight w:val="yellow"/>
+        </w:rPr>
+        <w:t>Ecologia da alma: a natureza na obra científica de Carl Gustav Jung</w:t>
+      </w:r>
+      <w:r>
+        <w:rPr>
+          <w:highlight w:val="yellow"/>
+        </w:rPr>
+        <w:t xml:space="preserve">. </w:t>
+      </w:r>
+      <w:r>
+        <w:rPr>
+          <w:highlight w:val="yellow"/>
+        </w:rPr>
+        <w:t>Revista da Sociedade Brasileira de Psicologia Analítica, 1 Revista da Sociedade Brasileira de Psicologia Analítica, 2016  5 o sem.2017</w:t>
+      </w:r>
+      <w:r>
+        <w:rPr>
+          <w:highlight w:val="yellow"/>
+        </w:rPr>
+        <w:t xml:space="preserve">. </w:t>
+      </w:r>
+      <w:r>
+        <w:rPr>
+          <w:highlight w:val="yellow"/>
+        </w:rPr>
+        <w:t>v.35-1, p.5-19</w:t>
+      </w:r>
+    </w:p>
+    <w:p>
+      <w:pPr>
+        <w:spacing w:after="0" w:line="240" w:lineRule="auto"/>
+      </w:pPr>
+    </w:p>
+    <w:p>
+      <w:pPr>
+        <w:spacing w:after="0" w:line="240" w:lineRule="auto"/>
+      </w:pPr>
+      <w:r>
         <w:t>ESTRADA, R. J. S.; NETO, L. M.; AUGUSTIN, E. S. Planejamento estratégico pessoal. Revista de Ciências da Administração, Florianópolis, p. 118-145, jan. 2011. ISSN 2175-8077. Disponível em: https://bit.ly/2KyefK1. Acesso em: 24 abr. de 2020.</w:t>
+      </w:r>
+    </w:p>
+    <w:p>
+      <w:pPr>
+        <w:spacing w:after="0" w:line="240" w:lineRule="auto"/>
+      </w:pPr>
+    </w:p>
+    <w:p>
+      <w:pPr>
+        <w:spacing w:after="0" w:line="240" w:lineRule="auto"/>
+      </w:pPr>
+      <w:r>
+        <w:t>FERNANDES, V. A. O planejamento p</w:t>
+      </w:r>
+      <w:r>
+        <w:t xml:space="preserve">rofissional e o seu alinhamento </w:t>
+      </w:r>
+      <w:r>
+        <w:t>ao planejamento estratégico organizac</w:t>
+      </w:r>
+      <w:r>
+        <w:t xml:space="preserve">ional. 2007. 101 f. </w:t>
+      </w:r>
+      <w:proofErr w:type="gramStart"/>
+      <w:r>
+        <w:t>Dissertação</w:t>
+      </w:r>
+      <w:r>
+        <w:t>(</w:t>
+      </w:r>
+      <w:proofErr w:type="gramEnd"/>
+      <w:r>
+        <w:t>Mestrado em Administração) – Universidade Fed</w:t>
+      </w:r>
+      <w:r>
+        <w:t xml:space="preserve">eral de Santa Maria, Santa </w:t>
+      </w:r>
+      <w:r>
+        <w:t>Maria. 2007.</w:t>
+      </w:r>
+      <w:r>
+        <w:t xml:space="preserve"> Disponível em </w:t>
+      </w:r>
+      <w:r>
+        <w:t>https://bit.ly/2KIESfs</w:t>
+      </w:r>
+      <w:r>
+        <w:t>. Acesso em: 30 abr. 2020.</w:t>
       </w:r>
     </w:p>
     <w:p>
@@ -2213,6 +4020,54 @@
         <w:spacing w:after="0" w:line="240" w:lineRule="auto"/>
       </w:pPr>
       <w:r>
+        <w:t xml:space="preserve">GOMES, Eduardo Quintino. Life </w:t>
+      </w:r>
+      <w:proofErr w:type="spellStart"/>
+      <w:r>
+        <w:t>to</w:t>
+      </w:r>
+      <w:proofErr w:type="spellEnd"/>
+      <w:r>
+        <w:t xml:space="preserve"> </w:t>
+      </w:r>
+      <w:proofErr w:type="spellStart"/>
+      <w:r>
+        <w:t>Remind</w:t>
+      </w:r>
+      <w:proofErr w:type="spellEnd"/>
+      <w:r>
+        <w:t>: uma proposta de ferramenta web de planejamento estratégico pessoal para estudantes de graduação. 2019. 95 f., il. Trabalho de Conclusão de Curso (Bacharelado em Engenharia de Software)</w:t>
+      </w:r>
+      <w:r>
+        <w:t xml:space="preserve"> - </w:t>
+      </w:r>
+      <w:r>
+        <w:lastRenderedPageBreak/>
+        <w:t>Universidade de Brasília, Brasília, 2019.</w:t>
+      </w:r>
+      <w:r>
+        <w:t xml:space="preserve"> Disponível em </w:t>
+      </w:r>
+      <w:r>
+        <w:t>https://bit.ly/3bWRgVn</w:t>
+      </w:r>
+      <w:r>
+        <w:t xml:space="preserve">. </w:t>
+      </w:r>
+      <w:r>
+        <w:t>Acesso em: 25 abr. de 2020.</w:t>
+      </w:r>
+    </w:p>
+    <w:p>
+      <w:pPr>
+        <w:spacing w:after="0" w:line="240" w:lineRule="auto"/>
+      </w:pPr>
+    </w:p>
+    <w:p>
+      <w:pPr>
+        <w:spacing w:after="0" w:line="240" w:lineRule="auto"/>
+      </w:pPr>
+      <w:r>
         <w:t xml:space="preserve">MACHADO-DA-SILVA, C. L.; FONSECA, V. S. da. Competitividade organizacional: uma tentativa de reconstrução analítica. Organ. </w:t>
       </w:r>
       <w:proofErr w:type="spellStart"/>
@@ -2234,19 +4089,7 @@
         <w:spacing w:after="0" w:line="240" w:lineRule="auto"/>
       </w:pPr>
       <w:r>
-        <w:t xml:space="preserve">OSINSKI, M.; PEREIRA, M. F.; NEIS, D. F.; NETO, S. M. Planejamento Estratégico Pessoal: a caminho de um referencial. </w:t>
-      </w:r>
-      <w:r>
-        <w:t>Revista</w:t>
-      </w:r>
-      <w:r>
-        <w:t xml:space="preserve"> de Ciências da Administração, </w:t>
-      </w:r>
-      <w:r>
-        <w:t>v. 15, n. 37, p. 121-135, dez. 2013</w:t>
-      </w:r>
-      <w:r>
-        <w:t>. Disponível em &lt;</w:t>
+        <w:t>OSINSKI, M.; PEREIRA, M. F.; NEIS, D. F.; NETO, S. M. Planejamento Estratégico Pessoal: a caminho de um referencial. Revista de Ciências da Administração, v. 15, n. 37, p. 121-135, dez. 2013. Disponível em &lt;</w:t>
       </w:r>
       <w:r>
         <w:t xml:space="preserve"> https://bit.ly/3bF1Srt</w:t>
@@ -2268,22 +4111,32 @@
         <w:spacing w:after="0" w:line="240" w:lineRule="auto"/>
       </w:pPr>
       <w:r>
-        <w:t xml:space="preserve">PESTKA, L. M.; BRAIDO, G. M.; CERUTTI, B. B. Planejamento de Carreira: um estudo com formandos de administração de empresas. </w:t>
-      </w:r>
-      <w:r>
-        <w:t>Revista Destaques Acadêmicos, Lajeado, v. 9, n. 1, 2017</w:t>
-      </w:r>
-      <w:r>
-        <w:t>. Disponível em &lt;</w:t>
+        <w:rPr>
+          <w:highlight w:val="yellow"/>
+        </w:rPr>
+        <w:t>PERRONE, M. P. M. S. B. Complexo: conceito fundante na construção da psicologia de Carl Gustav Jung. 2008. 155 f.</w:t>
+      </w:r>
+      <w:r>
+        <w:t xml:space="preserve"> </w:t>
+      </w:r>
+    </w:p>
+    <w:p>
+      <w:pPr>
+        <w:spacing w:after="0" w:line="240" w:lineRule="auto"/>
+      </w:pPr>
+    </w:p>
+    <w:p>
+      <w:pPr>
+        <w:spacing w:after="0" w:line="240" w:lineRule="auto"/>
+      </w:pPr>
+      <w:r>
+        <w:t>PESTKA, L. M.; BRAIDO, G. M.; CERUTTI, B. B. Planejamento de Carreira: um estudo com formandos de administração de empresas. Revista Destaques Acadêmicos, Lajeado, v. 9, n. 1, 2017. Disponível em &lt;</w:t>
       </w:r>
       <w:r>
         <w:t>https://bit.ly/2KAxa6Y</w:t>
       </w:r>
       <w:r>
-        <w:t xml:space="preserve">&gt;. </w:t>
-      </w:r>
-      <w:r>
-        <w:t>Acesso em: 25 abr. de 2020.</w:t>
+        <w:t>&gt;. Acesso em: 25 abr. de 2020.</w:t>
       </w:r>
     </w:p>
     <w:p>
@@ -2320,11 +4173,7 @@
       </w:r>
       <w:proofErr w:type="spellEnd"/>
       <w:r>
-        <w:t xml:space="preserve"> (MBTI)”: contribuições para a psicologia educacional, organizacional e clínica. ETD – Educação Temática </w:t>
-      </w:r>
-      <w:r>
-        <w:lastRenderedPageBreak/>
-        <w:t>Digital, Campinas, v.6, n.2, p.137-180, jun. 2005. Disponível em https://bit.ly/2yqonlo. Acesso em 20 de abr. de 2020.</w:t>
+        <w:t xml:space="preserve"> (MBTI)”: contribuições para a psicologia educacional, organizacional e clínica. ETD – Educação Temática Digital, Campinas, v.6, n.2, p.137-180, jun. 2005. Disponível em https://bit.ly/2yqonlo. Acesso em 20 de abr. de 2020.</w:t>
       </w:r>
     </w:p>
     <w:p>
@@ -2337,7 +4186,92 @@
         <w:spacing w:after="0" w:line="240" w:lineRule="auto"/>
       </w:pPr>
       <w:r>
+        <w:t>SILV</w:t>
+      </w:r>
+      <w:r>
+        <w:t xml:space="preserve">EIRA, S. T. </w:t>
+      </w:r>
+      <w:proofErr w:type="spellStart"/>
+      <w:r>
+        <w:t>da</w:t>
+      </w:r>
+      <w:proofErr w:type="spellEnd"/>
+      <w:r>
+        <w:t xml:space="preserve">; MARTINS, P.; BURITY, P. K. M. </w:t>
+      </w:r>
+      <w:r>
+        <w:t>C. G. Jung e Educação: aproximaçõ</w:t>
+      </w:r>
+      <w:r>
+        <w:t xml:space="preserve">es e contribuições da tipologia </w:t>
+      </w:r>
+      <w:proofErr w:type="spellStart"/>
+      <w:r>
+        <w:t>junguiana</w:t>
+      </w:r>
+      <w:proofErr w:type="spellEnd"/>
+      <w:r>
+        <w:t xml:space="preserve"> para o processo educativo</w:t>
+      </w:r>
+      <w:r>
+        <w:t xml:space="preserve">. </w:t>
+      </w:r>
+      <w:r>
+        <w:t xml:space="preserve">Pesquisas e Práticas Psicossociais 14(4), São João </w:t>
+      </w:r>
+      <w:proofErr w:type="spellStart"/>
+      <w:r>
+        <w:t>del</w:t>
+      </w:r>
+      <w:proofErr w:type="spellEnd"/>
+      <w:r>
+        <w:t xml:space="preserve">-Rei, outubro-dezembro de 2019. </w:t>
+      </w:r>
+      <w:r>
+        <w:t xml:space="preserve">Disponível em </w:t>
+      </w:r>
+      <w:r>
+        <w:t>https://bit.ly/3bSn4um</w:t>
+      </w:r>
+      <w:r>
+        <w:t xml:space="preserve">. Acesso em 30 </w:t>
+      </w:r>
+      <w:proofErr w:type="spellStart"/>
+      <w:r>
+        <w:t>adr</w:t>
+      </w:r>
+      <w:proofErr w:type="spellEnd"/>
+      <w:r>
+        <w:t>. 2020.</w:t>
+      </w:r>
+    </w:p>
+    <w:p>
+      <w:pPr>
+        <w:spacing w:after="0" w:line="240" w:lineRule="auto"/>
+      </w:pPr>
+    </w:p>
+    <w:p>
+      <w:pPr>
+        <w:spacing w:after="0" w:line="240" w:lineRule="auto"/>
+      </w:pPr>
+      <w:r>
         <w:t>VANDERLEY, L. G. Capital humano: a vantagem competitiva. Organ. Soc., Salvador, v. 8, n. 22, p. 65-74, Dez. 2001. Disponível em https://bit.ly/3cQJRXl. Acesso em: 25 abr. de 2020.</w:t>
+      </w:r>
+    </w:p>
+    <w:p>
+      <w:pPr>
+        <w:spacing w:after="0" w:line="240" w:lineRule="auto"/>
+      </w:pPr>
+    </w:p>
+    <w:p>
+      <w:pPr>
+        <w:spacing w:after="0" w:line="240" w:lineRule="auto"/>
+      </w:pPr>
+      <w:r>
+        <w:rPr>
+          <w:highlight w:val="yellow"/>
+        </w:rPr>
+        <w:t>VIANA, N. Jung e a individuação. FRAGMENTOS DE CULTURA, Goiânia, v. 27, n. 4, p. 486-494, out./dez. 2017.</w:t>
       </w:r>
     </w:p>
     <w:sectPr>
@@ -2497,7 +4431,7 @@
                             <w:rPr>
                               <w:noProof/>
                             </w:rPr>
-                            <w:t>7</w:t>
+                            <w:t>8</w:t>
                           </w:r>
                           <w:r>
                             <w:fldChar w:fldCharType="end"/>
@@ -2543,7 +4477,7 @@
                       <w:rPr>
                         <w:noProof/>
                       </w:rPr>
-                      <w:t>7</w:t>
+                      <w:t>8</w:t>
                     </w:r>
                     <w:r>
                       <w:fldChar w:fldCharType="end"/>
@@ -2590,161 +4524,7 @@
       <mc:AlternateContent>
         <mc:Choice Requires="wps">
           <w:drawing>
-            <wp:anchor distT="0" distB="0" distL="114300" distR="114300" simplePos="0" relativeHeight="251669504" behindDoc="0" locked="0" layoutInCell="1" allowOverlap="1" wp14:anchorId="4F73AF91" wp14:editId="242336F4">
-              <wp:simplePos x="0" y="0"/>
-              <wp:positionH relativeFrom="column">
-                <wp:posOffset>5780215</wp:posOffset>
-              </wp:positionH>
-              <wp:positionV relativeFrom="paragraph">
-                <wp:posOffset>-18415</wp:posOffset>
-              </wp:positionV>
-              <wp:extent cx="296883" cy="308758"/>
-              <wp:effectExtent l="0" t="0" r="0" b="0"/>
-              <wp:wrapNone/>
-              <wp:docPr id="8" name="Caixa de texto 8"/>
-              <wp:cNvGraphicFramePr/>
-              <a:graphic xmlns:a="http://schemas.openxmlformats.org/drawingml/2006/main">
-                <a:graphicData uri="http://schemas.microsoft.com/office/word/2010/wordprocessingShape">
-                  <wps:wsp>
-                    <wps:cNvSpPr txBox="1"/>
-                    <wps:spPr>
-                      <a:xfrm>
-                        <a:off x="0" y="0"/>
-                        <a:ext cx="296883" cy="308758"/>
-                      </a:xfrm>
-                      <a:prstGeom prst="rect">
-                        <a:avLst/>
-                      </a:prstGeom>
-                      <a:noFill/>
-                      <a:ln w="6350">
-                        <a:noFill/>
-                      </a:ln>
-                      <a:effectLst/>
-                    </wps:spPr>
-                    <wps:style>
-                      <a:lnRef idx="0">
-                        <a:schemeClr val="accent1"/>
-                      </a:lnRef>
-                      <a:fillRef idx="0">
-                        <a:schemeClr val="accent1"/>
-                      </a:fillRef>
-                      <a:effectRef idx="0">
-                        <a:schemeClr val="accent1"/>
-                      </a:effectRef>
-                      <a:fontRef idx="minor">
-                        <a:schemeClr val="dk1"/>
-                      </a:fontRef>
-                    </wps:style>
-                    <wps:txbx>
-                      <w:txbxContent>
-                        <w:p>
-                          <w:r>
-                            <w:fldChar w:fldCharType="begin"/>
-                          </w:r>
-                          <w:r>
-                            <w:instrText xml:space="preserve"> PAGE - 2 \* Arabic  \* MERGEFORMAT </w:instrText>
-                          </w:r>
-                          <w:r>
-                            <w:fldChar w:fldCharType="separate"/>
-                          </w:r>
-                          <w:r>
-                            <w:rPr>
-                              <w:noProof/>
-                            </w:rPr>
-                            <w:t>9</w:t>
-                          </w:r>
-                          <w:r>
-                            <w:fldChar w:fldCharType="end"/>
-                          </w:r>
-                        </w:p>
-                      </w:txbxContent>
-                    </wps:txbx>
-                    <wps:bodyPr rot="0" spcFirstLastPara="0" vertOverflow="overflow" horzOverflow="overflow" vert="horz" wrap="square" lIns="91440" tIns="45720" rIns="91440" bIns="45720" numCol="1" spcCol="0" rtlCol="0" fromWordArt="0" anchor="t" anchorCtr="0" forceAA="0" compatLnSpc="1">
-                      <a:prstTxWarp prst="textNoShape">
-                        <a:avLst/>
-                      </a:prstTxWarp>
-                      <a:noAutofit/>
-                    </wps:bodyPr>
-                  </wps:wsp>
-                </a:graphicData>
-              </a:graphic>
-              <wp14:sizeRelV relativeFrom="margin">
-                <wp14:pctHeight>0</wp14:pctHeight>
-              </wp14:sizeRelV>
-            </wp:anchor>
-          </w:drawing>
-        </mc:Choice>
-        <mc:Fallback>
-          <w:pict>
-            <v:shapetype w14:anchorId="4F73AF91" id="_x0000_t202" coordsize="21600,21600" o:spt="202" path="m,l,21600r21600,l21600,xe">
-              <v:stroke joinstyle="miter"/>
-              <v:path gradientshapeok="t" o:connecttype="rect"/>
-            </v:shapetype>
-            <v:shape id="Caixa de texto 8" o:spid="_x0000_s1027" type="#_x0000_t202" style="position:absolute;left:0;text-align:left;margin-left:455.15pt;margin-top:-1.45pt;width:23.4pt;height:24.3pt;z-index:251669504;visibility:visible;mso-wrap-style:square;mso-height-percent:0;mso-wrap-distance-left:9pt;mso-wrap-distance-top:0;mso-wrap-distance-right:9pt;mso-wrap-distance-bottom:0;mso-position-horizontal:absolute;mso-position-horizontal-relative:text;mso-position-vertical:absolute;mso-position-vertical-relative:text;mso-height-percent:0;mso-height-relative:margin;v-text-anchor:top" o:gfxdata="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" filled="f" stroked="f" strokeweight=".5pt">
-              <v:textbox>
-                <w:txbxContent>
-                  <w:p>
-                    <w:r>
-                      <w:fldChar w:fldCharType="begin"/>
-                    </w:r>
-                    <w:r>
-                      <w:instrText xml:space="preserve"> PAGE - 2 \* Arabic  \* MERGEFORMAT </w:instrText>
-                    </w:r>
-                    <w:r>
-                      <w:fldChar w:fldCharType="separate"/>
-                    </w:r>
-                    <w:r>
-                      <w:rPr>
-                        <w:noProof/>
-                      </w:rPr>
-                      <w:t>9</w:t>
-                    </w:r>
-                    <w:r>
-                      <w:fldChar w:fldCharType="end"/>
-                    </w:r>
-                  </w:p>
-                </w:txbxContent>
-              </v:textbox>
-            </v:shape>
-          </w:pict>
-        </mc:Fallback>
-      </mc:AlternateContent>
-    </w:r>
-    <w:r>
-      <w:tab/>
-    </w:r>
-    <w:r>
-      <w:rPr>
-        <w:b/>
-      </w:rPr>
-      <w:t>METODOLOGIA</w:t>
-    </w:r>
-  </w:p>
-</w:hdr>
-</file>
-
-<file path=word/header4.xml><?xml version="1.0" encoding="utf-8"?>
-<w:hdr xmlns:wpc="http://schemas.microsoft.com/office/word/2010/wordprocessingCanvas" xmlns:mc="http://schemas.openxmlformats.org/markup-compatibility/2006" xmlns:o="urn:schemas-microsoft-com:office:office" xmlns:r="http://schemas.openxmlformats.org/officeDocument/2006/relationships" xmlns:m="http://schemas.openxmlformats.org/officeDocument/2006/math" xmlns:v="urn:schemas-microsoft-com:vml" xmlns:wp14="http://schemas.microsoft.com/office/word/2010/wordprocessingDrawing" xmlns:wp="http://schemas.openxmlformats.org/drawingml/2006/wordprocessingDrawing" xmlns:w10="urn:schemas-microsoft-com:office:word" xmlns:w="http://schemas.openxmlformats.org/wordprocessingml/2006/main" xmlns:w14="http://schemas.microsoft.com/office/word/2010/wordml" xmlns:w15="http://schemas.microsoft.com/office/word/2012/wordml" xmlns:wpg="http://schemas.microsoft.com/office/word/2010/wordprocessingGroup" xmlns:wpi="http://schemas.microsoft.com/office/word/2010/wordprocessingInk" xmlns:wne="http://schemas.microsoft.com/office/word/2006/wordml" xmlns:wps="http://schemas.microsoft.com/office/word/2010/wordprocessingShape" mc:Ignorable="w14 w15 wp14">
-  <w:p>
-    <w:pPr>
-      <w:pStyle w:val="Cabealho"/>
-      <w:pBdr>
-        <w:bottom w:val="single" w:sz="4" w:space="1" w:color="auto"/>
-      </w:pBdr>
-      <w:jc w:val="right"/>
-      <w:rPr>
-        <w:b/>
-      </w:rPr>
-    </w:pPr>
-    <w:r>
-      <w:rPr>
-        <w:noProof/>
-        <w:lang w:eastAsia="pt-BR"/>
-      </w:rPr>
-      <mc:AlternateContent>
-        <mc:Choice Requires="wps">
-          <w:drawing>
-            <wp:anchor distT="0" distB="0" distL="114300" distR="114300" simplePos="0" relativeHeight="251667456" behindDoc="0" locked="0" layoutInCell="1" allowOverlap="1" wp14:anchorId="5830E76B" wp14:editId="672ACCA9">
+            <wp:anchor distT="0" distB="0" distL="114300" distR="114300" simplePos="0" relativeHeight="251667456" behindDoc="0" locked="0" layoutInCell="1" allowOverlap="1" wp14:anchorId="3C12CCA8" wp14:editId="3842300F">
               <wp:simplePos x="0" y="0"/>
               <wp:positionH relativeFrom="column">
                 <wp:posOffset>5780215</wp:posOffset>
@@ -2805,7 +4585,7 @@
                             <w:rPr>
                               <w:noProof/>
                             </w:rPr>
-                            <w:t>10</w:t>
+                            <w:t>12</w:t>
                           </w:r>
                           <w:r>
                             <w:fldChar w:fldCharType="end"/>
@@ -2830,11 +4610,11 @@
         </mc:Choice>
         <mc:Fallback>
           <w:pict>
-            <v:shapetype w14:anchorId="5830E76B" id="_x0000_t202" coordsize="21600,21600" o:spt="202" path="m,l,21600r21600,l21600,xe">
+            <v:shapetype w14:anchorId="3C12CCA8" id="_x0000_t202" coordsize="21600,21600" o:spt="202" path="m,l,21600r21600,l21600,xe">
               <v:stroke joinstyle="miter"/>
               <v:path gradientshapeok="t" o:connecttype="rect"/>
             </v:shapetype>
-            <v:shape id="Caixa de texto 7" o:spid="_x0000_s1028" type="#_x0000_t202" style="position:absolute;left:0;text-align:left;margin-left:455.15pt;margin-top:-1.45pt;width:23.4pt;height:24.3pt;z-index:251667456;visibility:visible;mso-wrap-style:square;mso-height-percent:0;mso-wrap-distance-left:9pt;mso-wrap-distance-top:0;mso-wrap-distance-right:9pt;mso-wrap-distance-bottom:0;mso-position-horizontal:absolute;mso-position-horizontal-relative:text;mso-position-vertical:absolute;mso-position-vertical-relative:text;mso-height-percent:0;mso-height-relative:margin;v-text-anchor:top" o:gfxdata="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" filled="f" stroked="f" strokeweight=".5pt">
+            <v:shape id="Caixa de texto 7" o:spid="_x0000_s1027" type="#_x0000_t202" style="position:absolute;left:0;text-align:left;margin-left:455.15pt;margin-top:-1.45pt;width:23.4pt;height:24.3pt;z-index:251667456;visibility:visible;mso-wrap-style:square;mso-height-percent:0;mso-wrap-distance-left:9pt;mso-wrap-distance-top:0;mso-wrap-distance-right:9pt;mso-wrap-distance-bottom:0;mso-position-horizontal:absolute;mso-position-horizontal-relative:text;mso-position-vertical:absolute;mso-position-vertical-relative:text;mso-height-percent:0;mso-height-relative:margin;v-text-anchor:top" o:gfxdata="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" filled="f" stroked="f" strokeweight=".5pt">
               <v:textbox>
                 <w:txbxContent>
                   <w:p>
@@ -2851,7 +4631,7 @@
                       <w:rPr>
                         <w:noProof/>
                       </w:rPr>
-                      <w:t>10</w:t>
+                      <w:t>12</w:t>
                     </w:r>
                     <w:r>
                       <w:fldChar w:fldCharType="end"/>
@@ -2877,7 +4657,7 @@
 </w:hdr>
 </file>
 
-<file path=word/header5.xml><?xml version="1.0" encoding="utf-8"?>
+<file path=word/header4.xml><?xml version="1.0" encoding="utf-8"?>
 <w:hdr xmlns:wpc="http://schemas.microsoft.com/office/word/2010/wordprocessingCanvas" xmlns:mc="http://schemas.openxmlformats.org/markup-compatibility/2006" xmlns:o="urn:schemas-microsoft-com:office:office" xmlns:r="http://schemas.openxmlformats.org/officeDocument/2006/relationships" xmlns:m="http://schemas.openxmlformats.org/officeDocument/2006/math" xmlns:v="urn:schemas-microsoft-com:vml" xmlns:wp14="http://schemas.microsoft.com/office/word/2010/wordprocessingDrawing" xmlns:wp="http://schemas.openxmlformats.org/drawingml/2006/wordprocessingDrawing" xmlns:w10="urn:schemas-microsoft-com:office:word" xmlns:w="http://schemas.openxmlformats.org/wordprocessingml/2006/main" xmlns:w14="http://schemas.microsoft.com/office/word/2010/wordml" xmlns:w15="http://schemas.microsoft.com/office/word/2012/wordml" xmlns:wpg="http://schemas.microsoft.com/office/word/2010/wordprocessingGroup" xmlns:wpi="http://schemas.microsoft.com/office/word/2010/wordprocessingInk" xmlns:wne="http://schemas.microsoft.com/office/word/2006/wordml" xmlns:wps="http://schemas.microsoft.com/office/word/2010/wordprocessingShape" mc:Ignorable="w14 w15 wp14">
   <w:p>
     <w:pPr>
@@ -2959,7 +4739,7 @@
                             <w:rPr>
                               <w:noProof/>
                             </w:rPr>
-                            <w:t>11</w:t>
+                            <w:t>13</w:t>
                           </w:r>
                           <w:r>
                             <w:fldChar w:fldCharType="end"/>
@@ -2988,7 +4768,7 @@
               <v:stroke joinstyle="miter"/>
               <v:path gradientshapeok="t" o:connecttype="rect"/>
             </v:shapetype>
-            <v:shape id="Caixa de texto 6" o:spid="_x0000_s1029" type="#_x0000_t202" style="position:absolute;left:0;text-align:left;margin-left:455.15pt;margin-top:-1.45pt;width:23.4pt;height:24.3pt;z-index:251665408;visibility:visible;mso-wrap-style:square;mso-height-percent:0;mso-wrap-distance-left:9pt;mso-wrap-distance-top:0;mso-wrap-distance-right:9pt;mso-wrap-distance-bottom:0;mso-position-horizontal:absolute;mso-position-horizontal-relative:text;mso-position-vertical:absolute;mso-position-vertical-relative:text;mso-height-percent:0;mso-height-relative:margin;v-text-anchor:top" o:gfxdata="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" filled="f" stroked="f" strokeweight=".5pt">
+            <v:shape id="Caixa de texto 6" o:spid="_x0000_s1028" type="#_x0000_t202" style="position:absolute;left:0;text-align:left;margin-left:455.15pt;margin-top:-1.45pt;width:23.4pt;height:24.3pt;z-index:251665408;visibility:visible;mso-wrap-style:square;mso-height-percent:0;mso-wrap-distance-left:9pt;mso-wrap-distance-top:0;mso-wrap-distance-right:9pt;mso-wrap-distance-bottom:0;mso-position-horizontal:absolute;mso-position-horizontal-relative:text;mso-position-vertical:absolute;mso-position-vertical-relative:text;mso-height-percent:0;mso-height-relative:margin;v-text-anchor:top" o:gfxdata="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" filled="f" stroked="f" strokeweight=".5pt">
               <v:textbox>
                 <w:txbxContent>
                   <w:p>
@@ -3005,7 +4785,7 @@
                       <w:rPr>
                         <w:noProof/>
                       </w:rPr>
-                      <w:t>11</w:t>
+                      <w:t>13</w:t>
                     </w:r>
                     <w:r>
                       <w:fldChar w:fldCharType="end"/>
@@ -3031,7 +4811,7 @@
 </w:hdr>
 </file>
 
-<file path=word/header6.xml><?xml version="1.0" encoding="utf-8"?>
+<file path=word/header5.xml><?xml version="1.0" encoding="utf-8"?>
 <w:hdr xmlns:wpc="http://schemas.microsoft.com/office/word/2010/wordprocessingCanvas" xmlns:mc="http://schemas.openxmlformats.org/markup-compatibility/2006" xmlns:o="urn:schemas-microsoft-com:office:office" xmlns:r="http://schemas.openxmlformats.org/officeDocument/2006/relationships" xmlns:m="http://schemas.openxmlformats.org/officeDocument/2006/math" xmlns:v="urn:schemas-microsoft-com:vml" xmlns:wp14="http://schemas.microsoft.com/office/word/2010/wordprocessingDrawing" xmlns:wp="http://schemas.openxmlformats.org/drawingml/2006/wordprocessingDrawing" xmlns:w10="urn:schemas-microsoft-com:office:word" xmlns:w="http://schemas.openxmlformats.org/wordprocessingml/2006/main" xmlns:w14="http://schemas.microsoft.com/office/word/2010/wordml" xmlns:w15="http://schemas.microsoft.com/office/word/2012/wordml" xmlns:wpg="http://schemas.microsoft.com/office/word/2010/wordprocessingGroup" xmlns:wpi="http://schemas.microsoft.com/office/word/2010/wordprocessingInk" xmlns:wne="http://schemas.microsoft.com/office/word/2006/wordml" xmlns:wps="http://schemas.microsoft.com/office/word/2010/wordprocessingShape" mc:Ignorable="w14 w15 wp14">
   <w:p>
     <w:pPr>
@@ -3113,7 +4893,7 @@
                             <w:rPr>
                               <w:noProof/>
                             </w:rPr>
-                            <w:t>13</w:t>
+                            <w:t>15</w:t>
                           </w:r>
                           <w:r>
                             <w:fldChar w:fldCharType="end"/>
@@ -3142,7 +4922,7 @@
               <v:stroke joinstyle="miter"/>
               <v:path gradientshapeok="t" o:connecttype="rect"/>
             </v:shapetype>
-            <v:shape id="Caixa de texto 5" o:spid="_x0000_s1030" type="#_x0000_t202" style="position:absolute;left:0;text-align:left;margin-left:455.15pt;margin-top:-1.45pt;width:23.4pt;height:24.3pt;z-index:251663360;visibility:visible;mso-wrap-style:square;mso-height-percent:0;mso-wrap-distance-left:9pt;mso-wrap-distance-top:0;mso-wrap-distance-right:9pt;mso-wrap-distance-bottom:0;mso-position-horizontal:absolute;mso-position-horizontal-relative:text;mso-position-vertical:absolute;mso-position-vertical-relative:text;mso-height-percent:0;mso-height-relative:margin;v-text-anchor:top" o:gfxdata="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" filled="f" stroked="f" strokeweight=".5pt">
+            <v:shape id="Caixa de texto 5" o:spid="_x0000_s1029" type="#_x0000_t202" style="position:absolute;left:0;text-align:left;margin-left:455.15pt;margin-top:-1.45pt;width:23.4pt;height:24.3pt;z-index:251663360;visibility:visible;mso-wrap-style:square;mso-height-percent:0;mso-wrap-distance-left:9pt;mso-wrap-distance-top:0;mso-wrap-distance-right:9pt;mso-wrap-distance-bottom:0;mso-position-horizontal:absolute;mso-position-horizontal-relative:text;mso-position-vertical:absolute;mso-position-vertical-relative:text;mso-height-percent:0;mso-height-relative:margin;v-text-anchor:top" o:gfxdata="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" filled="f" stroked="f" strokeweight=".5pt">
               <v:textbox>
                 <w:txbxContent>
                   <w:p>
@@ -3159,7 +4939,7 @@
                       <w:rPr>
                         <w:noProof/>
                       </w:rPr>
-                      <w:t>13</w:t>
+                      <w:t>15</w:t>
                     </w:r>
                     <w:r>
                       <w:fldChar w:fldCharType="end"/>
@@ -3190,7 +4970,7 @@
   <w:abstractNum w:abstractNumId="0">
     <w:nsid w:val="0A494A6A"/>
     <w:multiLevelType w:val="multilevel"/>
-    <w:tmpl w:val="6646F896"/>
+    <w:tmpl w:val="D6C24FE6"/>
     <w:lvl w:ilvl="0">
       <w:start w:val="1"/>
       <w:numFmt w:val="decimal"/>
@@ -3215,7 +4995,7 @@
       </w:pPr>
       <w:rPr>
         <w:rFonts w:ascii="Arial" w:hAnsi="Arial" w:cs="Arial" w:hint="default"/>
-        <w:b w:val="0"/>
+        <w:b/>
         <w:bCs w:val="0"/>
         <w:i w:val="0"/>
         <w:iCs w:val="0"/>
@@ -3481,7 +5261,274 @@
     </w:lvl>
   </w:abstractNum>
   <w:abstractNum w:abstractNumId="3">
+    <w:nsid w:val="21EE6E05"/>
+    <w:multiLevelType w:val="hybridMultilevel"/>
+    <w:tmpl w:val="84481F1A"/>
+    <w:lvl w:ilvl="0" w:tplc="ACE0A2CA">
+      <w:start w:val="1"/>
+      <w:numFmt w:val="decimal"/>
+      <w:lvlText w:val="%1."/>
+      <w:lvlJc w:val="left"/>
+      <w:pPr>
+        <w:ind w:left="720" w:hanging="360"/>
+      </w:pPr>
+      <w:rPr>
+        <w:rFonts w:ascii="Arial" w:eastAsiaTheme="minorHAnsi" w:hAnsi="Arial" w:cs="Arial"/>
+      </w:rPr>
+    </w:lvl>
+    <w:lvl w:ilvl="1" w:tplc="04160019" w:tentative="1">
+      <w:start w:val="1"/>
+      <w:numFmt w:val="lowerLetter"/>
+      <w:lvlText w:val="%2."/>
+      <w:lvlJc w:val="left"/>
+      <w:pPr>
+        <w:ind w:left="1440" w:hanging="360"/>
+      </w:pPr>
+    </w:lvl>
+    <w:lvl w:ilvl="2" w:tplc="0416001B" w:tentative="1">
+      <w:start w:val="1"/>
+      <w:numFmt w:val="lowerRoman"/>
+      <w:lvlText w:val="%3."/>
+      <w:lvlJc w:val="right"/>
+      <w:pPr>
+        <w:ind w:left="2160" w:hanging="180"/>
+      </w:pPr>
+    </w:lvl>
+    <w:lvl w:ilvl="3" w:tplc="0416000F" w:tentative="1">
+      <w:start w:val="1"/>
+      <w:numFmt w:val="decimal"/>
+      <w:lvlText w:val="%4."/>
+      <w:lvlJc w:val="left"/>
+      <w:pPr>
+        <w:ind w:left="2880" w:hanging="360"/>
+      </w:pPr>
+    </w:lvl>
+    <w:lvl w:ilvl="4" w:tplc="04160019" w:tentative="1">
+      <w:start w:val="1"/>
+      <w:numFmt w:val="lowerLetter"/>
+      <w:lvlText w:val="%5."/>
+      <w:lvlJc w:val="left"/>
+      <w:pPr>
+        <w:ind w:left="3600" w:hanging="360"/>
+      </w:pPr>
+    </w:lvl>
+    <w:lvl w:ilvl="5" w:tplc="0416001B" w:tentative="1">
+      <w:start w:val="1"/>
+      <w:numFmt w:val="lowerRoman"/>
+      <w:lvlText w:val="%6."/>
+      <w:lvlJc w:val="right"/>
+      <w:pPr>
+        <w:ind w:left="4320" w:hanging="180"/>
+      </w:pPr>
+    </w:lvl>
+    <w:lvl w:ilvl="6" w:tplc="0416000F" w:tentative="1">
+      <w:start w:val="1"/>
+      <w:numFmt w:val="decimal"/>
+      <w:lvlText w:val="%7."/>
+      <w:lvlJc w:val="left"/>
+      <w:pPr>
+        <w:ind w:left="5040" w:hanging="360"/>
+      </w:pPr>
+    </w:lvl>
+    <w:lvl w:ilvl="7" w:tplc="04160019" w:tentative="1">
+      <w:start w:val="1"/>
+      <w:numFmt w:val="lowerLetter"/>
+      <w:lvlText w:val="%8."/>
+      <w:lvlJc w:val="left"/>
+      <w:pPr>
+        <w:ind w:left="5760" w:hanging="360"/>
+      </w:pPr>
+    </w:lvl>
+    <w:lvl w:ilvl="8" w:tplc="0416001B" w:tentative="1">
+      <w:start w:val="1"/>
+      <w:numFmt w:val="lowerRoman"/>
+      <w:lvlText w:val="%9."/>
+      <w:lvlJc w:val="right"/>
+      <w:pPr>
+        <w:ind w:left="6480" w:hanging="180"/>
+      </w:pPr>
+    </w:lvl>
+  </w:abstractNum>
+  <w:abstractNum w:abstractNumId="4">
+    <w:nsid w:val="245577EA"/>
+    <w:multiLevelType w:val="hybridMultilevel"/>
+    <w:tmpl w:val="2788FF08"/>
+    <w:lvl w:ilvl="0" w:tplc="E11EE83E">
+      <w:start w:val="1"/>
+      <w:numFmt w:val="decimal"/>
+      <w:lvlText w:val="%1)"/>
+      <w:lvlJc w:val="left"/>
+      <w:pPr>
+        <w:ind w:left="791" w:hanging="360"/>
+      </w:pPr>
+      <w:rPr>
+        <w:rFonts w:hint="default"/>
+      </w:rPr>
+    </w:lvl>
+    <w:lvl w:ilvl="1" w:tplc="04160019" w:tentative="1">
+      <w:start w:val="1"/>
+      <w:numFmt w:val="lowerLetter"/>
+      <w:lvlText w:val="%2."/>
+      <w:lvlJc w:val="left"/>
+      <w:pPr>
+        <w:ind w:left="1511" w:hanging="360"/>
+      </w:pPr>
+    </w:lvl>
+    <w:lvl w:ilvl="2" w:tplc="0416001B" w:tentative="1">
+      <w:start w:val="1"/>
+      <w:numFmt w:val="lowerRoman"/>
+      <w:lvlText w:val="%3."/>
+      <w:lvlJc w:val="right"/>
+      <w:pPr>
+        <w:ind w:left="2231" w:hanging="180"/>
+      </w:pPr>
+    </w:lvl>
+    <w:lvl w:ilvl="3" w:tplc="0416000F" w:tentative="1">
+      <w:start w:val="1"/>
+      <w:numFmt w:val="decimal"/>
+      <w:lvlText w:val="%4."/>
+      <w:lvlJc w:val="left"/>
+      <w:pPr>
+        <w:ind w:left="2951" w:hanging="360"/>
+      </w:pPr>
+    </w:lvl>
+    <w:lvl w:ilvl="4" w:tplc="04160019" w:tentative="1">
+      <w:start w:val="1"/>
+      <w:numFmt w:val="lowerLetter"/>
+      <w:lvlText w:val="%5."/>
+      <w:lvlJc w:val="left"/>
+      <w:pPr>
+        <w:ind w:left="3671" w:hanging="360"/>
+      </w:pPr>
+    </w:lvl>
+    <w:lvl w:ilvl="5" w:tplc="0416001B" w:tentative="1">
+      <w:start w:val="1"/>
+      <w:numFmt w:val="lowerRoman"/>
+      <w:lvlText w:val="%6."/>
+      <w:lvlJc w:val="right"/>
+      <w:pPr>
+        <w:ind w:left="4391" w:hanging="180"/>
+      </w:pPr>
+    </w:lvl>
+    <w:lvl w:ilvl="6" w:tplc="0416000F" w:tentative="1">
+      <w:start w:val="1"/>
+      <w:numFmt w:val="decimal"/>
+      <w:lvlText w:val="%7."/>
+      <w:lvlJc w:val="left"/>
+      <w:pPr>
+        <w:ind w:left="5111" w:hanging="360"/>
+      </w:pPr>
+    </w:lvl>
+    <w:lvl w:ilvl="7" w:tplc="04160019" w:tentative="1">
+      <w:start w:val="1"/>
+      <w:numFmt w:val="lowerLetter"/>
+      <w:lvlText w:val="%8."/>
+      <w:lvlJc w:val="left"/>
+      <w:pPr>
+        <w:ind w:left="5831" w:hanging="360"/>
+      </w:pPr>
+    </w:lvl>
+    <w:lvl w:ilvl="8" w:tplc="0416001B" w:tentative="1">
+      <w:start w:val="1"/>
+      <w:numFmt w:val="lowerRoman"/>
+      <w:lvlText w:val="%9."/>
+      <w:lvlJc w:val="right"/>
+      <w:pPr>
+        <w:ind w:left="6551" w:hanging="180"/>
+      </w:pPr>
+    </w:lvl>
+  </w:abstractNum>
+  <w:abstractNum w:abstractNumId="5">
     <w:nsid w:val="49BA399F"/>
+    <w:multiLevelType w:val="hybridMultilevel"/>
+    <w:tmpl w:val="84481F1A"/>
+    <w:lvl w:ilvl="0" w:tplc="ACE0A2CA">
+      <w:start w:val="1"/>
+      <w:numFmt w:val="decimal"/>
+      <w:lvlText w:val="%1."/>
+      <w:lvlJc w:val="left"/>
+      <w:pPr>
+        <w:ind w:left="720" w:hanging="360"/>
+      </w:pPr>
+      <w:rPr>
+        <w:rFonts w:ascii="Arial" w:eastAsiaTheme="minorHAnsi" w:hAnsi="Arial" w:cs="Arial"/>
+      </w:rPr>
+    </w:lvl>
+    <w:lvl w:ilvl="1" w:tplc="04160019" w:tentative="1">
+      <w:start w:val="1"/>
+      <w:numFmt w:val="lowerLetter"/>
+      <w:lvlText w:val="%2."/>
+      <w:lvlJc w:val="left"/>
+      <w:pPr>
+        <w:ind w:left="1440" w:hanging="360"/>
+      </w:pPr>
+    </w:lvl>
+    <w:lvl w:ilvl="2" w:tplc="0416001B" w:tentative="1">
+      <w:start w:val="1"/>
+      <w:numFmt w:val="lowerRoman"/>
+      <w:lvlText w:val="%3."/>
+      <w:lvlJc w:val="right"/>
+      <w:pPr>
+        <w:ind w:left="2160" w:hanging="180"/>
+      </w:pPr>
+    </w:lvl>
+    <w:lvl w:ilvl="3" w:tplc="0416000F" w:tentative="1">
+      <w:start w:val="1"/>
+      <w:numFmt w:val="decimal"/>
+      <w:lvlText w:val="%4."/>
+      <w:lvlJc w:val="left"/>
+      <w:pPr>
+        <w:ind w:left="2880" w:hanging="360"/>
+      </w:pPr>
+    </w:lvl>
+    <w:lvl w:ilvl="4" w:tplc="04160019" w:tentative="1">
+      <w:start w:val="1"/>
+      <w:numFmt w:val="lowerLetter"/>
+      <w:lvlText w:val="%5."/>
+      <w:lvlJc w:val="left"/>
+      <w:pPr>
+        <w:ind w:left="3600" w:hanging="360"/>
+      </w:pPr>
+    </w:lvl>
+    <w:lvl w:ilvl="5" w:tplc="0416001B" w:tentative="1">
+      <w:start w:val="1"/>
+      <w:numFmt w:val="lowerRoman"/>
+      <w:lvlText w:val="%6."/>
+      <w:lvlJc w:val="right"/>
+      <w:pPr>
+        <w:ind w:left="4320" w:hanging="180"/>
+      </w:pPr>
+    </w:lvl>
+    <w:lvl w:ilvl="6" w:tplc="0416000F" w:tentative="1">
+      <w:start w:val="1"/>
+      <w:numFmt w:val="decimal"/>
+      <w:lvlText w:val="%7."/>
+      <w:lvlJc w:val="left"/>
+      <w:pPr>
+        <w:ind w:left="5040" w:hanging="360"/>
+      </w:pPr>
+    </w:lvl>
+    <w:lvl w:ilvl="7" w:tplc="04160019" w:tentative="1">
+      <w:start w:val="1"/>
+      <w:numFmt w:val="lowerLetter"/>
+      <w:lvlText w:val="%8."/>
+      <w:lvlJc w:val="left"/>
+      <w:pPr>
+        <w:ind w:left="5760" w:hanging="360"/>
+      </w:pPr>
+    </w:lvl>
+    <w:lvl w:ilvl="8" w:tplc="0416001B" w:tentative="1">
+      <w:start w:val="1"/>
+      <w:numFmt w:val="lowerRoman"/>
+      <w:lvlText w:val="%9."/>
+      <w:lvlJc w:val="right"/>
+      <w:pPr>
+        <w:ind w:left="6480" w:hanging="180"/>
+      </w:pPr>
+    </w:lvl>
+  </w:abstractNum>
+  <w:abstractNum w:abstractNumId="6">
+    <w:nsid w:val="79266EB5"/>
     <w:multiLevelType w:val="hybridMultilevel"/>
     <w:tmpl w:val="84481F1A"/>
     <w:lvl w:ilvl="0" w:tplc="ACE0A2CA">
@@ -3579,7 +5626,16 @@
     <w:abstractNumId w:val="1"/>
   </w:num>
   <w:num w:numId="4">
+    <w:abstractNumId w:val="5"/>
+  </w:num>
+  <w:num w:numId="5">
+    <w:abstractNumId w:val="6"/>
+  </w:num>
+  <w:num w:numId="6">
     <w:abstractNumId w:val="3"/>
+  </w:num>
+  <w:num w:numId="7">
+    <w:abstractNumId w:val="4"/>
   </w:num>
 </w:numbering>
 </file>
@@ -4457,9 +6513,9 @@
     <w:link w:val="SubttuloChar"/>
     <w:uiPriority w:val="11"/>
     <w:qFormat/>
-    <w:rsid w:val="005C5B0D"/>
+    <w:rsid w:val="00A67719"/>
     <w:rPr>
-      <w:caps w:val="0"/>
+      <w:b/>
     </w:rPr>
   </w:style>
   <w:style w:type="character" w:customStyle="1" w:styleId="SubttuloChar">
@@ -4467,11 +6523,13 @@
     <w:basedOn w:val="Fontepargpadro"/>
     <w:link w:val="Subttulo"/>
     <w:uiPriority w:val="11"/>
-    <w:rsid w:val="005C5B0D"/>
+    <w:rsid w:val="00A67719"/>
     <w:rPr>
       <w:rFonts w:ascii="Arial" w:eastAsia="Times New Roman" w:hAnsi="Arial" w:cs="Arial"/>
+      <w:b/>
       <w:bCs/>
       <w:iCs/>
+      <w:caps/>
       <w:sz w:val="24"/>
       <w:szCs w:val="24"/>
     </w:rPr>
@@ -4851,7 +6909,7 @@
 </file>
 
 <file path=customXml/itemProps1.xml><?xml version="1.0" encoding="utf-8"?>
-<ds:datastoreItem xmlns:ds="http://schemas.openxmlformats.org/officeDocument/2006/customXml" ds:itemID="{0EDBAE60-C26F-4E2B-8A39-8664566AAD6C}">
+<ds:datastoreItem xmlns:ds="http://schemas.openxmlformats.org/officeDocument/2006/customXml" ds:itemID="{1F03D924-B8DF-48F6-B42C-BF3649B97B6C}">
   <ds:schemaRefs>
     <ds:schemaRef ds:uri="http://schemas.openxmlformats.org/officeDocument/2006/bibliography"/>
   </ds:schemaRefs>

</xml_diff>